<commit_message>
Slight changes, added Milestone 5 report
</commit_message>
<xml_diff>
--- a/Documentation/Milestone 5 Report.docx
+++ b/Documentation/Milestone 5 Report.docx
@@ -7,7 +7,25 @@
         <w:pStyle w:val="Title"/>
       </w:pPr>
       <w:r>
-        <w:t>Milestone 3 Report: 1/1/21 – 8/1/21</w:t>
+        <w:t xml:space="preserve">Milestone </w:t>
+      </w:r>
+      <w:r>
+        <w:t>4</w:t>
+      </w:r>
+      <w:r>
+        <w:t xml:space="preserve"> Report: </w:t>
+      </w:r>
+      <w:r>
+        <w:t>9</w:t>
+      </w:r>
+      <w:r>
+        <w:t xml:space="preserve">/1/21 – </w:t>
+      </w:r>
+      <w:r>
+        <w:t>22</w:t>
+      </w:r>
+      <w:r>
+        <w:t>/1/21</w:t>
       </w:r>
     </w:p>
     <w:p>
@@ -16,665 +34,6 @@
       </w:pPr>
       <w:r>
         <w:t>Goals:</w:t>
-      </w:r>
-    </w:p>
-    <w:tbl>
-      <w:tblPr>
-        <w:tblStyle w:val="PlainTable1"/>
-        <w:tblW w:w="0" w:type="auto"/>
-        <w:tblLook w:val="04A0" w:firstRow="1" w:lastRow="0" w:firstColumn="1" w:lastColumn="0" w:noHBand="0" w:noVBand="1"/>
-      </w:tblPr>
-      <w:tblGrid>
-        <w:gridCol w:w="1838"/>
-        <w:gridCol w:w="3119"/>
-        <w:gridCol w:w="4059"/>
-      </w:tblGrid>
-      <w:tr>
-        <w:trPr>
-          <w:cnfStyle w:val="100000000000" w:firstRow="1" w:lastRow="0" w:firstColumn="0" w:lastColumn="0" w:oddVBand="0" w:evenVBand="0" w:oddHBand="0" w:evenHBand="0" w:firstRowFirstColumn="0" w:firstRowLastColumn="0" w:lastRowFirstColumn="0" w:lastRowLastColumn="0"/>
-        </w:trPr>
-        <w:tc>
-          <w:tcPr>
-            <w:cnfStyle w:val="001000000000" w:firstRow="0" w:lastRow="0" w:firstColumn="1" w:lastColumn="0" w:oddVBand="0" w:evenVBand="0" w:oddHBand="0" w:evenHBand="0" w:firstRowFirstColumn="0" w:firstRowLastColumn="0" w:lastRowFirstColumn="0" w:lastRowLastColumn="0"/>
-            <w:tcW w:w="1838" w:type="dxa"/>
-          </w:tcPr>
-          <w:p>
-            <w:r>
-              <w:t>Goal</w:t>
-            </w:r>
-          </w:p>
-        </w:tc>
-        <w:tc>
-          <w:tcPr>
-            <w:tcW w:w="3119" w:type="dxa"/>
-          </w:tcPr>
-          <w:p>
-            <w:pPr>
-              <w:cnfStyle w:val="100000000000" w:firstRow="1" w:lastRow="0" w:firstColumn="0" w:lastColumn="0" w:oddVBand="0" w:evenVBand="0" w:oddHBand="0" w:evenHBand="0" w:firstRowFirstColumn="0" w:firstRowLastColumn="0" w:lastRowFirstColumn="0" w:lastRowLastColumn="0"/>
-            </w:pPr>
-            <w:r>
-              <w:t>Description</w:t>
-            </w:r>
-          </w:p>
-        </w:tc>
-        <w:tc>
-          <w:tcPr>
-            <w:tcW w:w="4059" w:type="dxa"/>
-          </w:tcPr>
-          <w:p>
-            <w:pPr>
-              <w:cnfStyle w:val="100000000000" w:firstRow="1" w:lastRow="0" w:firstColumn="0" w:lastColumn="0" w:oddVBand="0" w:evenVBand="0" w:oddHBand="0" w:evenHBand="0" w:firstRowFirstColumn="0" w:firstRowLastColumn="0" w:lastRowFirstColumn="0" w:lastRowLastColumn="0"/>
-            </w:pPr>
-            <w:r>
-              <w:t>Done</w:t>
-            </w:r>
-          </w:p>
-        </w:tc>
-      </w:tr>
-      <w:tr>
-        <w:trPr>
-          <w:cnfStyle w:val="000000100000" w:firstRow="0" w:lastRow="0" w:firstColumn="0" w:lastColumn="0" w:oddVBand="0" w:evenVBand="0" w:oddHBand="1" w:evenHBand="0" w:firstRowFirstColumn="0" w:firstRowLastColumn="0" w:lastRowFirstColumn="0" w:lastRowLastColumn="0"/>
-        </w:trPr>
-        <w:tc>
-          <w:tcPr>
-            <w:cnfStyle w:val="001000000000" w:firstRow="0" w:lastRow="0" w:firstColumn="1" w:lastColumn="0" w:oddVBand="0" w:evenVBand="0" w:oddHBand="0" w:evenHBand="0" w:firstRowFirstColumn="0" w:firstRowLastColumn="0" w:lastRowFirstColumn="0" w:lastRowLastColumn="0"/>
-            <w:tcW w:w="1838" w:type="dxa"/>
-          </w:tcPr>
-          <w:p>
-            <w:pPr>
-              <w:rPr>
-                <w:b w:val="0"/>
-                <w:bCs w:val="0"/>
-              </w:rPr>
-            </w:pPr>
-            <w:r>
-              <w:rPr>
-                <w:b w:val="0"/>
-                <w:bCs w:val="0"/>
-              </w:rPr>
-              <w:t xml:space="preserve">Refactoring: </w:t>
-            </w:r>
-            <w:proofErr w:type="spellStart"/>
-            <w:r>
-              <w:rPr>
-                <w:b w:val="0"/>
-                <w:bCs w:val="0"/>
-              </w:rPr>
-              <w:t>PlayerAttack</w:t>
-            </w:r>
-            <w:proofErr w:type="spellEnd"/>
-          </w:p>
-        </w:tc>
-        <w:tc>
-          <w:tcPr>
-            <w:tcW w:w="3119" w:type="dxa"/>
-          </w:tcPr>
-          <w:p>
-            <w:pPr>
-              <w:cnfStyle w:val="000000100000" w:firstRow="0" w:lastRow="0" w:firstColumn="0" w:lastColumn="0" w:oddVBand="0" w:evenVBand="0" w:oddHBand="1" w:evenHBand="0" w:firstRowFirstColumn="0" w:firstRowLastColumn="0" w:lastRowFirstColumn="0" w:lastRowLastColumn="0"/>
-            </w:pPr>
-            <w:r>
-              <w:t xml:space="preserve">Over the last milestone my coding practices shifted as I moved from each script to the next. In this sprint, I must formalise my style so that each script follows the same style rules and logics to make them all equally readable and understood. Each script is also to be treated as its own </w:t>
-            </w:r>
-            <w:proofErr w:type="gramStart"/>
-            <w:r>
-              <w:t>object, and</w:t>
-            </w:r>
-            <w:proofErr w:type="gramEnd"/>
-            <w:r>
-              <w:t xml:space="preserve"> is as decoupled as much as it can be. </w:t>
-            </w:r>
-          </w:p>
-          <w:p>
-            <w:pPr>
-              <w:cnfStyle w:val="000000100000" w:firstRow="0" w:lastRow="0" w:firstColumn="0" w:lastColumn="0" w:oddVBand="0" w:evenVBand="0" w:oddHBand="1" w:evenHBand="0" w:firstRowFirstColumn="0" w:firstRowLastColumn="0" w:lastRowFirstColumn="0" w:lastRowLastColumn="0"/>
-            </w:pPr>
-          </w:p>
-        </w:tc>
-        <w:tc>
-          <w:tcPr>
-            <w:tcW w:w="4059" w:type="dxa"/>
-          </w:tcPr>
-          <w:p>
-            <w:pPr>
-              <w:cnfStyle w:val="000000100000" w:firstRow="0" w:lastRow="0" w:firstColumn="0" w:lastColumn="0" w:oddVBand="0" w:evenVBand="0" w:oddHBand="1" w:evenHBand="0" w:firstRowFirstColumn="0" w:firstRowLastColumn="0" w:lastRowFirstColumn="0" w:lastRowLastColumn="0"/>
-            </w:pPr>
-            <w:r>
-              <w:t>Done</w:t>
-            </w:r>
-          </w:p>
-        </w:tc>
-      </w:tr>
-      <w:tr>
-        <w:tc>
-          <w:tcPr>
-            <w:cnfStyle w:val="001000000000" w:firstRow="0" w:lastRow="0" w:firstColumn="1" w:lastColumn="0" w:oddVBand="0" w:evenVBand="0" w:oddHBand="0" w:evenHBand="0" w:firstRowFirstColumn="0" w:firstRowLastColumn="0" w:lastRowFirstColumn="0" w:lastRowLastColumn="0"/>
-            <w:tcW w:w="1838" w:type="dxa"/>
-          </w:tcPr>
-          <w:p>
-            <w:pPr>
-              <w:rPr>
-                <w:b w:val="0"/>
-                <w:bCs w:val="0"/>
-              </w:rPr>
-            </w:pPr>
-            <w:r>
-              <w:rPr>
-                <w:b w:val="0"/>
-                <w:bCs w:val="0"/>
-              </w:rPr>
-              <w:t xml:space="preserve">Refactoring: </w:t>
-            </w:r>
-            <w:proofErr w:type="spellStart"/>
-            <w:r>
-              <w:rPr>
-                <w:b w:val="0"/>
-                <w:bCs w:val="0"/>
-              </w:rPr>
-              <w:t>PlayerBlock</w:t>
-            </w:r>
-            <w:proofErr w:type="spellEnd"/>
-            <w:r>
-              <w:rPr>
-                <w:b w:val="0"/>
-                <w:bCs w:val="0"/>
-              </w:rPr>
-              <w:t xml:space="preserve"> </w:t>
-            </w:r>
-          </w:p>
-        </w:tc>
-        <w:tc>
-          <w:tcPr>
-            <w:tcW w:w="3119" w:type="dxa"/>
-          </w:tcPr>
-          <w:p>
-            <w:pPr>
-              <w:cnfStyle w:val="000000000000" w:firstRow="0" w:lastRow="0" w:firstColumn="0" w:lastColumn="0" w:oddVBand="0" w:evenVBand="0" w:oddHBand="0" w:evenHBand="0" w:firstRowFirstColumn="0" w:firstRowLastColumn="0" w:lastRowFirstColumn="0" w:lastRowLastColumn="0"/>
-            </w:pPr>
-            <w:r>
-              <w:t xml:space="preserve">Over the last milestone my coding practices shifted as I moved from each script to the next. In this sprint, I must formalise my style so that each script follows the same style rules and logics to make them all equally readable and understood. Each script is also to be treated as its own </w:t>
-            </w:r>
-            <w:proofErr w:type="gramStart"/>
-            <w:r>
-              <w:t>object, and</w:t>
-            </w:r>
-            <w:proofErr w:type="gramEnd"/>
-            <w:r>
-              <w:t xml:space="preserve"> is as decoupled as much as it can be. </w:t>
-            </w:r>
-          </w:p>
-          <w:p>
-            <w:pPr>
-              <w:cnfStyle w:val="000000000000" w:firstRow="0" w:lastRow="0" w:firstColumn="0" w:lastColumn="0" w:oddVBand="0" w:evenVBand="0" w:oddHBand="0" w:evenHBand="0" w:firstRowFirstColumn="0" w:firstRowLastColumn="0" w:lastRowFirstColumn="0" w:lastRowLastColumn="0"/>
-            </w:pPr>
-          </w:p>
-        </w:tc>
-        <w:tc>
-          <w:tcPr>
-            <w:tcW w:w="4059" w:type="dxa"/>
-          </w:tcPr>
-          <w:p>
-            <w:pPr>
-              <w:cnfStyle w:val="000000000000" w:firstRow="0" w:lastRow="0" w:firstColumn="0" w:lastColumn="0" w:oddVBand="0" w:evenVBand="0" w:oddHBand="0" w:evenHBand="0" w:firstRowFirstColumn="0" w:firstRowLastColumn="0" w:lastRowFirstColumn="0" w:lastRowLastColumn="0"/>
-            </w:pPr>
-            <w:r>
-              <w:t>Done</w:t>
-            </w:r>
-          </w:p>
-        </w:tc>
-      </w:tr>
-      <w:tr>
-        <w:trPr>
-          <w:cnfStyle w:val="000000100000" w:firstRow="0" w:lastRow="0" w:firstColumn="0" w:lastColumn="0" w:oddVBand="0" w:evenVBand="0" w:oddHBand="1" w:evenHBand="0" w:firstRowFirstColumn="0" w:firstRowLastColumn="0" w:lastRowFirstColumn="0" w:lastRowLastColumn="0"/>
-        </w:trPr>
-        <w:tc>
-          <w:tcPr>
-            <w:cnfStyle w:val="001000000000" w:firstRow="0" w:lastRow="0" w:firstColumn="1" w:lastColumn="0" w:oddVBand="0" w:evenVBand="0" w:oddHBand="0" w:evenHBand="0" w:firstRowFirstColumn="0" w:firstRowLastColumn="0" w:lastRowFirstColumn="0" w:lastRowLastColumn="0"/>
-            <w:tcW w:w="1838" w:type="dxa"/>
-          </w:tcPr>
-          <w:p>
-            <w:pPr>
-              <w:rPr>
-                <w:b w:val="0"/>
-                <w:bCs w:val="0"/>
-              </w:rPr>
-            </w:pPr>
-            <w:r>
-              <w:rPr>
-                <w:b w:val="0"/>
-                <w:bCs w:val="0"/>
-              </w:rPr>
-              <w:t xml:space="preserve">Refactoring: </w:t>
-            </w:r>
-            <w:proofErr w:type="spellStart"/>
-            <w:r>
-              <w:rPr>
-                <w:b w:val="0"/>
-                <w:bCs w:val="0"/>
-              </w:rPr>
-              <w:t>PlayerDash</w:t>
-            </w:r>
-            <w:proofErr w:type="spellEnd"/>
-          </w:p>
-        </w:tc>
-        <w:tc>
-          <w:tcPr>
-            <w:tcW w:w="3119" w:type="dxa"/>
-          </w:tcPr>
-          <w:p>
-            <w:pPr>
-              <w:cnfStyle w:val="000000100000" w:firstRow="0" w:lastRow="0" w:firstColumn="0" w:lastColumn="0" w:oddVBand="0" w:evenVBand="0" w:oddHBand="1" w:evenHBand="0" w:firstRowFirstColumn="0" w:firstRowLastColumn="0" w:lastRowFirstColumn="0" w:lastRowLastColumn="0"/>
-            </w:pPr>
-            <w:r>
-              <w:t xml:space="preserve">Over the last milestone my coding practices shifted as I moved from each script to the next. In this sprint, I must formalise my style so that each script follows the same style rules and logics to make them all equally readable and understood. Each script is also to be treated as its own </w:t>
-            </w:r>
-            <w:proofErr w:type="gramStart"/>
-            <w:r>
-              <w:t>object, and</w:t>
-            </w:r>
-            <w:proofErr w:type="gramEnd"/>
-            <w:r>
-              <w:t xml:space="preserve"> is as decoupled as much as it can be. </w:t>
-            </w:r>
-          </w:p>
-          <w:p>
-            <w:pPr>
-              <w:cnfStyle w:val="000000100000" w:firstRow="0" w:lastRow="0" w:firstColumn="0" w:lastColumn="0" w:oddVBand="0" w:evenVBand="0" w:oddHBand="1" w:evenHBand="0" w:firstRowFirstColumn="0" w:firstRowLastColumn="0" w:lastRowFirstColumn="0" w:lastRowLastColumn="0"/>
-            </w:pPr>
-          </w:p>
-        </w:tc>
-        <w:tc>
-          <w:tcPr>
-            <w:tcW w:w="4059" w:type="dxa"/>
-          </w:tcPr>
-          <w:p>
-            <w:pPr>
-              <w:cnfStyle w:val="000000100000" w:firstRow="0" w:lastRow="0" w:firstColumn="0" w:lastColumn="0" w:oddVBand="0" w:evenVBand="0" w:oddHBand="1" w:evenHBand="0" w:firstRowFirstColumn="0" w:firstRowLastColumn="0" w:lastRowFirstColumn="0" w:lastRowLastColumn="0"/>
-            </w:pPr>
-            <w:r>
-              <w:t>Done</w:t>
-            </w:r>
-          </w:p>
-        </w:tc>
-      </w:tr>
-      <w:tr>
-        <w:tc>
-          <w:tcPr>
-            <w:cnfStyle w:val="001000000000" w:firstRow="0" w:lastRow="0" w:firstColumn="1" w:lastColumn="0" w:oddVBand="0" w:evenVBand="0" w:oddHBand="0" w:evenHBand="0" w:firstRowFirstColumn="0" w:firstRowLastColumn="0" w:lastRowFirstColumn="0" w:lastRowLastColumn="0"/>
-            <w:tcW w:w="1838" w:type="dxa"/>
-          </w:tcPr>
-          <w:p>
-            <w:r>
-              <w:rPr>
-                <w:b w:val="0"/>
-                <w:bCs w:val="0"/>
-              </w:rPr>
-              <w:t>Refactoring:</w:t>
-            </w:r>
-          </w:p>
-          <w:p>
-            <w:pPr>
-              <w:rPr>
-                <w:b w:val="0"/>
-                <w:bCs w:val="0"/>
-              </w:rPr>
-            </w:pPr>
-            <w:proofErr w:type="spellStart"/>
-            <w:r>
-              <w:rPr>
-                <w:b w:val="0"/>
-                <w:bCs w:val="0"/>
-              </w:rPr>
-              <w:t>PlayerController</w:t>
-            </w:r>
-            <w:proofErr w:type="spellEnd"/>
-          </w:p>
-        </w:tc>
-        <w:tc>
-          <w:tcPr>
-            <w:tcW w:w="3119" w:type="dxa"/>
-          </w:tcPr>
-          <w:p>
-            <w:pPr>
-              <w:cnfStyle w:val="000000000000" w:firstRow="0" w:lastRow="0" w:firstColumn="0" w:lastColumn="0" w:oddVBand="0" w:evenVBand="0" w:oddHBand="0" w:evenHBand="0" w:firstRowFirstColumn="0" w:firstRowLastColumn="0" w:lastRowFirstColumn="0" w:lastRowLastColumn="0"/>
-            </w:pPr>
-            <w:r>
-              <w:t xml:space="preserve">Over the last milestone my coding practices shifted as I moved from each script to the next. In this sprint, I must formalise my style so that each script follows the same style </w:t>
-            </w:r>
-            <w:r>
-              <w:lastRenderedPageBreak/>
-              <w:t xml:space="preserve">rules and logics to make them all equally readable and understood. Each script is also to be treated as its own </w:t>
-            </w:r>
-            <w:proofErr w:type="gramStart"/>
-            <w:r>
-              <w:t>object, and</w:t>
-            </w:r>
-            <w:proofErr w:type="gramEnd"/>
-            <w:r>
-              <w:t xml:space="preserve"> is as decoupled as much as it can be. </w:t>
-            </w:r>
-          </w:p>
-          <w:p>
-            <w:pPr>
-              <w:cnfStyle w:val="000000000000" w:firstRow="0" w:lastRow="0" w:firstColumn="0" w:lastColumn="0" w:oddVBand="0" w:evenVBand="0" w:oddHBand="0" w:evenHBand="0" w:firstRowFirstColumn="0" w:firstRowLastColumn="0" w:lastRowFirstColumn="0" w:lastRowLastColumn="0"/>
-            </w:pPr>
-          </w:p>
-        </w:tc>
-        <w:tc>
-          <w:tcPr>
-            <w:tcW w:w="4059" w:type="dxa"/>
-          </w:tcPr>
-          <w:p>
-            <w:pPr>
-              <w:cnfStyle w:val="000000000000" w:firstRow="0" w:lastRow="0" w:firstColumn="0" w:lastColumn="0" w:oddVBand="0" w:evenVBand="0" w:oddHBand="0" w:evenHBand="0" w:firstRowFirstColumn="0" w:firstRowLastColumn="0" w:lastRowFirstColumn="0" w:lastRowLastColumn="0"/>
-            </w:pPr>
-            <w:r>
-              <w:lastRenderedPageBreak/>
-              <w:t>Done</w:t>
-            </w:r>
-          </w:p>
-        </w:tc>
-      </w:tr>
-      <w:tr>
-        <w:trPr>
-          <w:cnfStyle w:val="000000100000" w:firstRow="0" w:lastRow="0" w:firstColumn="0" w:lastColumn="0" w:oddVBand="0" w:evenVBand="0" w:oddHBand="1" w:evenHBand="0" w:firstRowFirstColumn="0" w:firstRowLastColumn="0" w:lastRowFirstColumn="0" w:lastRowLastColumn="0"/>
-        </w:trPr>
-        <w:tc>
-          <w:tcPr>
-            <w:cnfStyle w:val="001000000000" w:firstRow="0" w:lastRow="0" w:firstColumn="1" w:lastColumn="0" w:oddVBand="0" w:evenVBand="0" w:oddHBand="0" w:evenHBand="0" w:firstRowFirstColumn="0" w:firstRowLastColumn="0" w:lastRowFirstColumn="0" w:lastRowLastColumn="0"/>
-            <w:tcW w:w="1838" w:type="dxa"/>
-          </w:tcPr>
-          <w:p>
-            <w:r>
-              <w:rPr>
-                <w:b w:val="0"/>
-                <w:bCs w:val="0"/>
-              </w:rPr>
-              <w:t>Refactoring:</w:t>
-            </w:r>
-          </w:p>
-          <w:p>
-            <w:pPr>
-              <w:rPr>
-                <w:b w:val="0"/>
-                <w:bCs w:val="0"/>
-              </w:rPr>
-            </w:pPr>
-            <w:proofErr w:type="spellStart"/>
-            <w:r>
-              <w:rPr>
-                <w:b w:val="0"/>
-                <w:bCs w:val="0"/>
-              </w:rPr>
-              <w:t>PlayerAnimations</w:t>
-            </w:r>
-            <w:proofErr w:type="spellEnd"/>
-          </w:p>
-        </w:tc>
-        <w:tc>
-          <w:tcPr>
-            <w:tcW w:w="3119" w:type="dxa"/>
-          </w:tcPr>
-          <w:p>
-            <w:pPr>
-              <w:cnfStyle w:val="000000100000" w:firstRow="0" w:lastRow="0" w:firstColumn="0" w:lastColumn="0" w:oddVBand="0" w:evenVBand="0" w:oddHBand="1" w:evenHBand="0" w:firstRowFirstColumn="0" w:firstRowLastColumn="0" w:lastRowFirstColumn="0" w:lastRowLastColumn="0"/>
-            </w:pPr>
-            <w:r>
-              <w:t xml:space="preserve">Over the last milestone my coding practices shifted as I moved from each script to the next. In this sprint, I must formalise my style so that each script follows the same style rules and logics to make them all equally readable and understood. Each script is also to be treated as its own </w:t>
-            </w:r>
-            <w:proofErr w:type="gramStart"/>
-            <w:r>
-              <w:t>object, and</w:t>
-            </w:r>
-            <w:proofErr w:type="gramEnd"/>
-            <w:r>
-              <w:t xml:space="preserve"> is as decoupled as much as it can be. </w:t>
-            </w:r>
-          </w:p>
-          <w:p>
-            <w:pPr>
-              <w:cnfStyle w:val="000000100000" w:firstRow="0" w:lastRow="0" w:firstColumn="0" w:lastColumn="0" w:oddVBand="0" w:evenVBand="0" w:oddHBand="1" w:evenHBand="0" w:firstRowFirstColumn="0" w:firstRowLastColumn="0" w:lastRowFirstColumn="0" w:lastRowLastColumn="0"/>
-            </w:pPr>
-          </w:p>
-        </w:tc>
-        <w:tc>
-          <w:tcPr>
-            <w:tcW w:w="4059" w:type="dxa"/>
-          </w:tcPr>
-          <w:p>
-            <w:pPr>
-              <w:cnfStyle w:val="000000100000" w:firstRow="0" w:lastRow="0" w:firstColumn="0" w:lastColumn="0" w:oddVBand="0" w:evenVBand="0" w:oddHBand="1" w:evenHBand="0" w:firstRowFirstColumn="0" w:firstRowLastColumn="0" w:lastRowFirstColumn="0" w:lastRowLastColumn="0"/>
-            </w:pPr>
-            <w:r>
-              <w:t>Done</w:t>
-            </w:r>
-          </w:p>
-        </w:tc>
-      </w:tr>
-      <w:tr>
-        <w:tc>
-          <w:tcPr>
-            <w:cnfStyle w:val="001000000000" w:firstRow="0" w:lastRow="0" w:firstColumn="1" w:lastColumn="0" w:oddVBand="0" w:evenVBand="0" w:oddHBand="0" w:evenHBand="0" w:firstRowFirstColumn="0" w:firstRowLastColumn="0" w:lastRowFirstColumn="0" w:lastRowLastColumn="0"/>
-            <w:tcW w:w="1838" w:type="dxa"/>
-          </w:tcPr>
-          <w:p>
-            <w:r>
-              <w:rPr>
-                <w:b w:val="0"/>
-                <w:bCs w:val="0"/>
-              </w:rPr>
-              <w:t>Refactoring:</w:t>
-            </w:r>
-          </w:p>
-          <w:p>
-            <w:pPr>
-              <w:rPr>
-                <w:b w:val="0"/>
-                <w:bCs w:val="0"/>
-              </w:rPr>
-            </w:pPr>
-            <w:proofErr w:type="spellStart"/>
-            <w:r>
-              <w:rPr>
-                <w:b w:val="0"/>
-                <w:bCs w:val="0"/>
-              </w:rPr>
-              <w:t>PlayerMovement</w:t>
-            </w:r>
-            <w:proofErr w:type="spellEnd"/>
-          </w:p>
-        </w:tc>
-        <w:tc>
-          <w:tcPr>
-            <w:tcW w:w="3119" w:type="dxa"/>
-          </w:tcPr>
-          <w:p>
-            <w:pPr>
-              <w:cnfStyle w:val="000000000000" w:firstRow="0" w:lastRow="0" w:firstColumn="0" w:lastColumn="0" w:oddVBand="0" w:evenVBand="0" w:oddHBand="0" w:evenHBand="0" w:firstRowFirstColumn="0" w:firstRowLastColumn="0" w:lastRowFirstColumn="0" w:lastRowLastColumn="0"/>
-            </w:pPr>
-            <w:r>
-              <w:t xml:space="preserve">Over the last milestone my coding practices shifted as I moved from each script to the next. In this sprint, I must formalise my style so that each script follows the same style rules and logics to make them all equally readable and understood. Each script is also to be treated as its own </w:t>
-            </w:r>
-            <w:proofErr w:type="gramStart"/>
-            <w:r>
-              <w:t>object, and</w:t>
-            </w:r>
-            <w:proofErr w:type="gramEnd"/>
-            <w:r>
-              <w:t xml:space="preserve"> is as decoupled as much as it can be. </w:t>
-            </w:r>
-          </w:p>
-          <w:p>
-            <w:pPr>
-              <w:cnfStyle w:val="000000000000" w:firstRow="0" w:lastRow="0" w:firstColumn="0" w:lastColumn="0" w:oddVBand="0" w:evenVBand="0" w:oddHBand="0" w:evenHBand="0" w:firstRowFirstColumn="0" w:firstRowLastColumn="0" w:lastRowFirstColumn="0" w:lastRowLastColumn="0"/>
-            </w:pPr>
-          </w:p>
-        </w:tc>
-        <w:tc>
-          <w:tcPr>
-            <w:tcW w:w="4059" w:type="dxa"/>
-          </w:tcPr>
-          <w:p>
-            <w:pPr>
-              <w:cnfStyle w:val="000000000000" w:firstRow="0" w:lastRow="0" w:firstColumn="0" w:lastColumn="0" w:oddVBand="0" w:evenVBand="0" w:oddHBand="0" w:evenHBand="0" w:firstRowFirstColumn="0" w:firstRowLastColumn="0" w:lastRowFirstColumn="0" w:lastRowLastColumn="0"/>
-            </w:pPr>
-            <w:r>
-              <w:t>Done</w:t>
-            </w:r>
-          </w:p>
-        </w:tc>
-      </w:tr>
-      <w:tr>
-        <w:trPr>
-          <w:cnfStyle w:val="000000100000" w:firstRow="0" w:lastRow="0" w:firstColumn="0" w:lastColumn="0" w:oddVBand="0" w:evenVBand="0" w:oddHBand="1" w:evenHBand="0" w:firstRowFirstColumn="0" w:firstRowLastColumn="0" w:lastRowFirstColumn="0" w:lastRowLastColumn="0"/>
-        </w:trPr>
-        <w:tc>
-          <w:tcPr>
-            <w:cnfStyle w:val="001000000000" w:firstRow="0" w:lastRow="0" w:firstColumn="1" w:lastColumn="0" w:oddVBand="0" w:evenVBand="0" w:oddHBand="0" w:evenHBand="0" w:firstRowFirstColumn="0" w:firstRowLastColumn="0" w:lastRowFirstColumn="0" w:lastRowLastColumn="0"/>
-            <w:tcW w:w="1838" w:type="dxa"/>
-          </w:tcPr>
-          <w:p>
-            <w:r>
-              <w:t>Added Goals</w:t>
-            </w:r>
-          </w:p>
-        </w:tc>
-        <w:tc>
-          <w:tcPr>
-            <w:tcW w:w="3119" w:type="dxa"/>
-          </w:tcPr>
-          <w:p>
-            <w:pPr>
-              <w:cnfStyle w:val="000000100000" w:firstRow="0" w:lastRow="0" w:firstColumn="0" w:lastColumn="0" w:oddVBand="0" w:evenVBand="0" w:oddHBand="1" w:evenHBand="0" w:firstRowFirstColumn="0" w:firstRowLastColumn="0" w:lastRowFirstColumn="0" w:lastRowLastColumn="0"/>
-            </w:pPr>
-          </w:p>
-        </w:tc>
-        <w:tc>
-          <w:tcPr>
-            <w:tcW w:w="4059" w:type="dxa"/>
-          </w:tcPr>
-          <w:p>
-            <w:pPr>
-              <w:cnfStyle w:val="000000100000" w:firstRow="0" w:lastRow="0" w:firstColumn="0" w:lastColumn="0" w:oddVBand="0" w:evenVBand="0" w:oddHBand="1" w:evenHBand="0" w:firstRowFirstColumn="0" w:firstRowLastColumn="0" w:lastRowFirstColumn="0" w:lastRowLastColumn="0"/>
-            </w:pPr>
-          </w:p>
-        </w:tc>
-      </w:tr>
-      <w:tr>
-        <w:tc>
-          <w:tcPr>
-            <w:cnfStyle w:val="001000000000" w:firstRow="0" w:lastRow="0" w:firstColumn="1" w:lastColumn="0" w:oddVBand="0" w:evenVBand="0" w:oddHBand="0" w:evenHBand="0" w:firstRowFirstColumn="0" w:firstRowLastColumn="0" w:lastRowFirstColumn="0" w:lastRowLastColumn="0"/>
-            <w:tcW w:w="1838" w:type="dxa"/>
-          </w:tcPr>
-          <w:p>
-            <w:pPr>
-              <w:rPr>
-                <w:b w:val="0"/>
-                <w:bCs w:val="0"/>
-              </w:rPr>
-            </w:pPr>
-            <w:r>
-              <w:rPr>
-                <w:b w:val="0"/>
-                <w:bCs w:val="0"/>
-              </w:rPr>
-              <w:t>Implement parrying</w:t>
-            </w:r>
-          </w:p>
-        </w:tc>
-        <w:tc>
-          <w:tcPr>
-            <w:tcW w:w="3119" w:type="dxa"/>
-          </w:tcPr>
-          <w:p>
-            <w:pPr>
-              <w:cnfStyle w:val="000000000000" w:firstRow="0" w:lastRow="0" w:firstColumn="0" w:lastColumn="0" w:oddVBand="0" w:evenVBand="0" w:oddHBand="0" w:evenHBand="0" w:firstRowFirstColumn="0" w:firstRowLastColumn="0" w:lastRowFirstColumn="0" w:lastRowLastColumn="0"/>
-            </w:pPr>
-            <w:r>
-              <w:t xml:space="preserve">When making the previous milestone goals I had missed that I still needed to properly implement a parrying system. </w:t>
-            </w:r>
-          </w:p>
-          <w:p>
-            <w:pPr>
-              <w:cnfStyle w:val="000000000000" w:firstRow="0" w:lastRow="0" w:firstColumn="0" w:lastColumn="0" w:oddVBand="0" w:evenVBand="0" w:oddHBand="0" w:evenHBand="0" w:firstRowFirstColumn="0" w:firstRowLastColumn="0" w:lastRowFirstColumn="0" w:lastRowLastColumn="0"/>
-            </w:pPr>
-          </w:p>
-          <w:p>
-            <w:pPr>
-              <w:cnfStyle w:val="000000000000" w:firstRow="0" w:lastRow="0" w:firstColumn="0" w:lastColumn="0" w:oddVBand="0" w:evenVBand="0" w:oddHBand="0" w:evenHBand="0" w:firstRowFirstColumn="0" w:firstRowLastColumn="0" w:lastRowFirstColumn="0" w:lastRowLastColumn="0"/>
-            </w:pPr>
-            <w:r>
-              <w:t>When the player presses the block button within a tweakable amount of time before getting hit, the player will “parry” the attack. This means that the player will not take damage, not get knocked back, and will play a parrying animation.</w:t>
-            </w:r>
-          </w:p>
-        </w:tc>
-        <w:tc>
-          <w:tcPr>
-            <w:tcW w:w="4059" w:type="dxa"/>
-          </w:tcPr>
-          <w:p>
-            <w:pPr>
-              <w:cnfStyle w:val="000000000000" w:firstRow="0" w:lastRow="0" w:firstColumn="0" w:lastColumn="0" w:oddVBand="0" w:evenVBand="0" w:oddHBand="0" w:evenHBand="0" w:firstRowFirstColumn="0" w:firstRowLastColumn="0" w:lastRowFirstColumn="0" w:lastRowLastColumn="0"/>
-            </w:pPr>
-            <w:r>
-              <w:t>Done</w:t>
-            </w:r>
-          </w:p>
-        </w:tc>
-      </w:tr>
-    </w:tbl>
-    <w:p/>
-    <w:p>
-      <w:r>
-        <w:t>Discussion:</w:t>
-      </w:r>
-    </w:p>
-    <w:p>
-      <w:r>
-        <w:lastRenderedPageBreak/>
-        <w:t>Code was tidied up during this milestone and a key feature of the players combat-capabilities was added. One last feature must be achieved before the player can be considered “complete” – attacks deal damage – but that will be dealt with next milestone. Now the player is mostly done, work can begin on the Hunter.</w:t>
-      </w:r>
-    </w:p>
-    <w:p>
-      <w:pPr>
-        <w:pStyle w:val="Title"/>
-      </w:pPr>
-      <w:r>
-        <w:t xml:space="preserve">Milestone </w:t>
-      </w:r>
-      <w:r>
-        <w:t>4</w:t>
-      </w:r>
-      <w:r>
-        <w:t xml:space="preserve">: </w:t>
-      </w:r>
-      <w:r>
-        <w:t>9</w:t>
-      </w:r>
-      <w:r>
-        <w:t xml:space="preserve">/1/21 – </w:t>
-      </w:r>
-      <w:r>
-        <w:t>22</w:t>
-      </w:r>
-      <w:r>
-        <w:t>/1/2</w:t>
-      </w:r>
-      <w:r>
-        <w:t>1</w:t>
-      </w:r>
-    </w:p>
-    <w:p>
-      <w:r>
-        <w:t xml:space="preserve">This milestone will </w:t>
-      </w:r>
-      <w:r>
-        <w:t>be a bit longer to accommodate for the extra work that I want to get done within this timeframe.</w:t>
-      </w:r>
-    </w:p>
-    <w:p>
-      <w:r>
-        <w:t xml:space="preserve">Now that the initial Hunter meeting has occurred, work can properly begin on implementing them. </w:t>
       </w:r>
     </w:p>
     <w:tbl>
@@ -725,7 +84,7 @@
               <w:cnfStyle w:val="100000000000" w:firstRow="1" w:lastRow="0" w:firstColumn="0" w:lastColumn="0" w:oddVBand="0" w:evenVBand="0" w:oddHBand="0" w:evenHBand="0" w:firstRowFirstColumn="0" w:firstRowLastColumn="0" w:lastRowFirstColumn="0" w:lastRowLastColumn="0"/>
             </w:pPr>
             <w:r>
-              <w:t>To Deliver</w:t>
+              <w:t>Done</w:t>
             </w:r>
           </w:p>
         </w:tc>
@@ -777,7 +136,7 @@
               <w:cnfStyle w:val="000000100000" w:firstRow="0" w:lastRow="0" w:firstColumn="0" w:lastColumn="0" w:oddVBand="0" w:evenVBand="0" w:oddHBand="1" w:evenHBand="0" w:firstRowFirstColumn="0" w:firstRowLastColumn="0" w:lastRowFirstColumn="0" w:lastRowLastColumn="0"/>
             </w:pPr>
             <w:r>
-              <w:t>Player Attack Object will have a script that gives its attack value.</w:t>
+              <w:t>Done</w:t>
             </w:r>
           </w:p>
         </w:tc>
@@ -800,14 +159,7 @@
                 <w:b w:val="0"/>
                 <w:bCs w:val="0"/>
               </w:rPr>
-              <w:t>Hunter can take damage</w:t>
-            </w:r>
-            <w:r>
-              <w:rPr>
-                <w:b w:val="0"/>
-                <w:bCs w:val="0"/>
-              </w:rPr>
-              <w:t xml:space="preserve"> </w:t>
+              <w:t xml:space="preserve">Hunter can take damage </w:t>
             </w:r>
           </w:p>
         </w:tc>
@@ -827,13 +179,7 @@
               <w:t>Important, this will determine how all enemies take damage</w:t>
             </w:r>
             <w:r>
-              <w:t xml:space="preserve">: The Hunter should have health which can be depleted by taking hits from the </w:t>
-            </w:r>
-            <w:r>
-              <w:t>player’s</w:t>
-            </w:r>
-            <w:r>
-              <w:t xml:space="preserve"> attack. The Hunter will take 1 damage per hit.</w:t>
+              <w:t>: The Hunter should have health which can be depleted by taking hits from the player’s attack. The Hunter will take 1 damage per hit.</w:t>
             </w:r>
           </w:p>
           <w:p>
@@ -854,7 +200,7 @@
               <w:cnfStyle w:val="000000000000" w:firstRow="0" w:lastRow="0" w:firstColumn="0" w:lastColumn="0" w:oddVBand="0" w:evenVBand="0" w:oddHBand="0" w:evenHBand="0" w:firstRowFirstColumn="0" w:firstRowLastColumn="0" w:lastRowFirstColumn="0" w:lastRowLastColumn="0"/>
             </w:pPr>
             <w:r>
-              <w:t>Hunter will have a script that contains all “getting hurt” information and programming.</w:t>
+              <w:t>Done</w:t>
             </w:r>
           </w:p>
         </w:tc>
@@ -893,15 +239,7 @@
               <w:cnfStyle w:val="000000100000" w:firstRow="0" w:lastRow="0" w:firstColumn="0" w:lastColumn="0" w:oddVBand="0" w:evenVBand="0" w:oddHBand="1" w:evenHBand="0" w:firstRowFirstColumn="0" w:firstRowLastColumn="0" w:lastRowFirstColumn="0" w:lastRowLastColumn="0"/>
             </w:pPr>
             <w:r>
-              <w:t xml:space="preserve">When not attacking, the Hunter will have an Idle state. During this </w:t>
-            </w:r>
-            <w:proofErr w:type="gramStart"/>
-            <w:r>
-              <w:t>state</w:t>
-            </w:r>
-            <w:proofErr w:type="gramEnd"/>
-            <w:r>
-              <w:t xml:space="preserve"> the hunter will play the Idle animation. </w:t>
+              <w:t xml:space="preserve">When not attacking, the Hunter will have an Idle state. During this state the hunter will play the Idle animation. </w:t>
             </w:r>
           </w:p>
           <w:p>
@@ -930,7 +268,7 @@
               <w:cnfStyle w:val="000000100000" w:firstRow="0" w:lastRow="0" w:firstColumn="0" w:lastColumn="0" w:oddVBand="0" w:evenVBand="0" w:oddHBand="1" w:evenHBand="0" w:firstRowFirstColumn="0" w:firstRowLastColumn="0" w:lastRowFirstColumn="0" w:lastRowLastColumn="0"/>
             </w:pPr>
             <w:r>
-              <w:t>Hunter’s Idle state will work as intended.</w:t>
+              <w:t>Done</w:t>
             </w:r>
           </w:p>
         </w:tc>
@@ -995,7 +333,7 @@
               <w:cnfStyle w:val="000000000000" w:firstRow="0" w:lastRow="0" w:firstColumn="0" w:lastColumn="0" w:oddVBand="0" w:evenVBand="0" w:oddHBand="0" w:evenHBand="0" w:firstRowFirstColumn="0" w:firstRowLastColumn="0" w:lastRowFirstColumn="0" w:lastRowLastColumn="0"/>
             </w:pPr>
             <w:r>
-              <w:t>Hunter’s Power Swipe state will work as intended.</w:t>
+              <w:t>Done</w:t>
             </w:r>
           </w:p>
         </w:tc>
@@ -1047,7 +385,7 @@
               <w:cnfStyle w:val="000000100000" w:firstRow="0" w:lastRow="0" w:firstColumn="0" w:lastColumn="0" w:oddVBand="0" w:evenVBand="0" w:oddHBand="1" w:evenHBand="0" w:firstRowFirstColumn="0" w:firstRowLastColumn="0" w:lastRowFirstColumn="0" w:lastRowLastColumn="0"/>
             </w:pPr>
             <w:r>
-              <w:t>Hunter’s Power Swipe animation will play as intended.</w:t>
+              <w:t>Done</w:t>
             </w:r>
           </w:p>
         </w:tc>
@@ -1096,7 +434,7 @@
               <w:cnfStyle w:val="000000000000" w:firstRow="0" w:lastRow="0" w:firstColumn="0" w:lastColumn="0" w:oddVBand="0" w:evenVBand="0" w:oddHBand="0" w:evenHBand="0" w:firstRowFirstColumn="0" w:firstRowLastColumn="0" w:lastRowFirstColumn="0" w:lastRowLastColumn="0"/>
             </w:pPr>
             <w:r>
-              <w:t>Hunter’s Power Swipe Attack Prefab will behave as intended.</w:t>
+              <w:t>Done</w:t>
             </w:r>
           </w:p>
         </w:tc>
@@ -1157,7 +495,7 @@
               <w:cnfStyle w:val="000000100000" w:firstRow="0" w:lastRow="0" w:firstColumn="0" w:lastColumn="0" w:oddVBand="0" w:evenVBand="0" w:oddHBand="1" w:evenHBand="0" w:firstRowFirstColumn="0" w:firstRowLastColumn="0" w:lastRowFirstColumn="0" w:lastRowLastColumn="0"/>
             </w:pPr>
             <w:r>
-              <w:t>Meeting will occur.</w:t>
+              <w:t>Done</w:t>
             </w:r>
           </w:p>
         </w:tc>
@@ -1211,7 +549,523 @@
               <w:cnfStyle w:val="000000000000" w:firstRow="0" w:lastRow="0" w:firstColumn="0" w:lastColumn="0" w:oddVBand="0" w:evenVBand="0" w:oddHBand="0" w:evenHBand="0" w:firstRowFirstColumn="0" w:firstRowLastColumn="0" w:lastRowFirstColumn="0" w:lastRowLastColumn="0"/>
             </w:pPr>
             <w:r>
-              <w:t>Art assets will be implemented as they are made for the game.</w:t>
+              <w:t>Done</w:t>
+            </w:r>
+          </w:p>
+        </w:tc>
+      </w:tr>
+      <w:tr>
+        <w:trPr>
+          <w:cnfStyle w:val="000000100000" w:firstRow="0" w:lastRow="0" w:firstColumn="0" w:lastColumn="0" w:oddVBand="0" w:evenVBand="0" w:oddHBand="1" w:evenHBand="0" w:firstRowFirstColumn="0" w:firstRowLastColumn="0" w:lastRowFirstColumn="0" w:lastRowLastColumn="0"/>
+        </w:trPr>
+        <w:tc>
+          <w:tcPr>
+            <w:cnfStyle w:val="001000000000" w:firstRow="0" w:lastRow="0" w:firstColumn="1" w:lastColumn="0" w:oddVBand="0" w:evenVBand="0" w:oddHBand="0" w:evenHBand="0" w:firstRowFirstColumn="0" w:firstRowLastColumn="0" w:lastRowFirstColumn="0" w:lastRowLastColumn="0"/>
+            <w:tcW w:w="1788" w:type="dxa"/>
+          </w:tcPr>
+          <w:p>
+            <w:r>
+              <w:t>Added Goals</w:t>
+            </w:r>
+          </w:p>
+        </w:tc>
+        <w:tc>
+          <w:tcPr>
+            <w:tcW w:w="5720" w:type="dxa"/>
+          </w:tcPr>
+          <w:p>
+            <w:pPr>
+              <w:cnfStyle w:val="000000100000" w:firstRow="0" w:lastRow="0" w:firstColumn="0" w:lastColumn="0" w:oddVBand="0" w:evenVBand="0" w:oddHBand="1" w:evenHBand="0" w:firstRowFirstColumn="0" w:firstRowLastColumn="0" w:lastRowFirstColumn="0" w:lastRowLastColumn="0"/>
+            </w:pPr>
+          </w:p>
+        </w:tc>
+        <w:tc>
+          <w:tcPr>
+            <w:tcW w:w="2126" w:type="dxa"/>
+          </w:tcPr>
+          <w:p>
+            <w:pPr>
+              <w:cnfStyle w:val="000000100000" w:firstRow="0" w:lastRow="0" w:firstColumn="0" w:lastColumn="0" w:oddVBand="0" w:evenVBand="0" w:oddHBand="1" w:evenHBand="0" w:firstRowFirstColumn="0" w:firstRowLastColumn="0" w:lastRowFirstColumn="0" w:lastRowLastColumn="0"/>
+            </w:pPr>
+          </w:p>
+        </w:tc>
+      </w:tr>
+      <w:tr>
+        <w:tc>
+          <w:tcPr>
+            <w:cnfStyle w:val="001000000000" w:firstRow="0" w:lastRow="0" w:firstColumn="1" w:lastColumn="0" w:oddVBand="0" w:evenVBand="0" w:oddHBand="0" w:evenHBand="0" w:firstRowFirstColumn="0" w:firstRowLastColumn="0" w:lastRowFirstColumn="0" w:lastRowLastColumn="0"/>
+            <w:tcW w:w="1788" w:type="dxa"/>
+          </w:tcPr>
+          <w:p>
+            <w:pPr>
+              <w:rPr>
+                <w:b w:val="0"/>
+                <w:bCs w:val="0"/>
+              </w:rPr>
+            </w:pPr>
+            <w:r>
+              <w:rPr>
+                <w:b w:val="0"/>
+                <w:bCs w:val="0"/>
+              </w:rPr>
+              <w:t xml:space="preserve">Learn how to program parallax backgrounds </w:t>
+            </w:r>
+          </w:p>
+        </w:tc>
+        <w:tc>
+          <w:tcPr>
+            <w:tcW w:w="5720" w:type="dxa"/>
+          </w:tcPr>
+          <w:p>
+            <w:pPr>
+              <w:cnfStyle w:val="000000000000" w:firstRow="0" w:lastRow="0" w:firstColumn="0" w:lastColumn="0" w:oddVBand="0" w:evenVBand="0" w:oddHBand="0" w:evenHBand="0" w:firstRowFirstColumn="0" w:firstRowLastColumn="0" w:lastRowFirstColumn="0" w:lastRowLastColumn="0"/>
+            </w:pPr>
+            <w:r>
+              <w:t>There will be many parallax backgrounds in the game. Figure out how to make them work.</w:t>
+            </w:r>
+          </w:p>
+        </w:tc>
+        <w:tc>
+          <w:tcPr>
+            <w:tcW w:w="2126" w:type="dxa"/>
+          </w:tcPr>
+          <w:p>
+            <w:pPr>
+              <w:cnfStyle w:val="000000000000" w:firstRow="0" w:lastRow="0" w:firstColumn="0" w:lastColumn="0" w:oddVBand="0" w:evenVBand="0" w:oddHBand="0" w:evenHBand="0" w:firstRowFirstColumn="0" w:firstRowLastColumn="0" w:lastRowFirstColumn="0" w:lastRowLastColumn="0"/>
+            </w:pPr>
+            <w:r>
+              <w:t>Done</w:t>
+            </w:r>
+          </w:p>
+        </w:tc>
+      </w:tr>
+      <w:tr>
+        <w:trPr>
+          <w:cnfStyle w:val="000000100000" w:firstRow="0" w:lastRow="0" w:firstColumn="0" w:lastColumn="0" w:oddVBand="0" w:evenVBand="0" w:oddHBand="1" w:evenHBand="0" w:firstRowFirstColumn="0" w:firstRowLastColumn="0" w:lastRowFirstColumn="0" w:lastRowLastColumn="0"/>
+        </w:trPr>
+        <w:tc>
+          <w:tcPr>
+            <w:cnfStyle w:val="001000000000" w:firstRow="0" w:lastRow="0" w:firstColumn="1" w:lastColumn="0" w:oddVBand="0" w:evenVBand="0" w:oddHBand="0" w:evenHBand="0" w:firstRowFirstColumn="0" w:firstRowLastColumn="0" w:lastRowFirstColumn="0" w:lastRowLastColumn="0"/>
+            <w:tcW w:w="1788" w:type="dxa"/>
+          </w:tcPr>
+          <w:p>
+            <w:pPr>
+              <w:rPr>
+                <w:b w:val="0"/>
+                <w:bCs w:val="0"/>
+              </w:rPr>
+            </w:pPr>
+            <w:r>
+              <w:rPr>
+                <w:b w:val="0"/>
+                <w:bCs w:val="0"/>
+              </w:rPr>
+              <w:t>Implement parallax background in first level</w:t>
+            </w:r>
+          </w:p>
+        </w:tc>
+        <w:tc>
+          <w:tcPr>
+            <w:tcW w:w="5720" w:type="dxa"/>
+          </w:tcPr>
+          <w:p>
+            <w:pPr>
+              <w:cnfStyle w:val="000000100000" w:firstRow="0" w:lastRow="0" w:firstColumn="0" w:lastColumn="0" w:oddVBand="0" w:evenVBand="0" w:oddHBand="1" w:evenHBand="0" w:firstRowFirstColumn="0" w:firstRowLastColumn="0" w:lastRowFirstColumn="0" w:lastRowLastColumn="0"/>
+            </w:pPr>
+            <w:r>
+              <w:t>Make the parallax background in the first level work. It should look like there is a lot of depth in the background.</w:t>
+            </w:r>
+          </w:p>
+        </w:tc>
+        <w:tc>
+          <w:tcPr>
+            <w:tcW w:w="2126" w:type="dxa"/>
+          </w:tcPr>
+          <w:p>
+            <w:pPr>
+              <w:cnfStyle w:val="000000100000" w:firstRow="0" w:lastRow="0" w:firstColumn="0" w:lastColumn="0" w:oddVBand="0" w:evenVBand="0" w:oddHBand="1" w:evenHBand="0" w:firstRowFirstColumn="0" w:firstRowLastColumn="0" w:lastRowFirstColumn="0" w:lastRowLastColumn="0"/>
+            </w:pPr>
+            <w:r>
+              <w:t>Done</w:t>
+            </w:r>
+          </w:p>
+        </w:tc>
+      </w:tr>
+      <w:tr>
+        <w:tc>
+          <w:tcPr>
+            <w:cnfStyle w:val="001000000000" w:firstRow="0" w:lastRow="0" w:firstColumn="1" w:lastColumn="0" w:oddVBand="0" w:evenVBand="0" w:oddHBand="0" w:evenHBand="0" w:firstRowFirstColumn="0" w:firstRowLastColumn="0" w:lastRowFirstColumn="0" w:lastRowLastColumn="0"/>
+            <w:tcW w:w="1788" w:type="dxa"/>
+          </w:tcPr>
+          <w:p>
+            <w:pPr>
+              <w:rPr>
+                <w:b w:val="0"/>
+                <w:bCs w:val="0"/>
+              </w:rPr>
+            </w:pPr>
+            <w:r>
+              <w:rPr>
+                <w:b w:val="0"/>
+                <w:bCs w:val="0"/>
+              </w:rPr>
+              <w:t>Implement lighting effects in first level</w:t>
+            </w:r>
+          </w:p>
+        </w:tc>
+        <w:tc>
+          <w:tcPr>
+            <w:tcW w:w="5720" w:type="dxa"/>
+          </w:tcPr>
+          <w:p>
+            <w:pPr>
+              <w:cnfStyle w:val="000000000000" w:firstRow="0" w:lastRow="0" w:firstColumn="0" w:lastColumn="0" w:oddVBand="0" w:evenVBand="0" w:oddHBand="0" w:evenHBand="0" w:firstRowFirstColumn="0" w:firstRowLastColumn="0" w:lastRowFirstColumn="0" w:lastRowLastColumn="0"/>
+            </w:pPr>
+            <w:r>
+              <w:t>Lighting will make the levels pop. Implement lighting effects to the game’s first level</w:t>
+            </w:r>
+          </w:p>
+        </w:tc>
+        <w:tc>
+          <w:tcPr>
+            <w:tcW w:w="2126" w:type="dxa"/>
+          </w:tcPr>
+          <w:p>
+            <w:pPr>
+              <w:cnfStyle w:val="000000000000" w:firstRow="0" w:lastRow="0" w:firstColumn="0" w:lastColumn="0" w:oddVBand="0" w:evenVBand="0" w:oddHBand="0" w:evenHBand="0" w:firstRowFirstColumn="0" w:firstRowLastColumn="0" w:lastRowFirstColumn="0" w:lastRowLastColumn="0"/>
+            </w:pPr>
+            <w:r>
+              <w:t>Done – by Zeb</w:t>
+            </w:r>
+          </w:p>
+        </w:tc>
+      </w:tr>
+      <w:tr>
+        <w:trPr>
+          <w:cnfStyle w:val="000000100000" w:firstRow="0" w:lastRow="0" w:firstColumn="0" w:lastColumn="0" w:oddVBand="0" w:evenVBand="0" w:oddHBand="1" w:evenHBand="0" w:firstRowFirstColumn="0" w:firstRowLastColumn="0" w:lastRowFirstColumn="0" w:lastRowLastColumn="0"/>
+        </w:trPr>
+        <w:tc>
+          <w:tcPr>
+            <w:cnfStyle w:val="001000000000" w:firstRow="0" w:lastRow="0" w:firstColumn="1" w:lastColumn="0" w:oddVBand="0" w:evenVBand="0" w:oddHBand="0" w:evenHBand="0" w:firstRowFirstColumn="0" w:firstRowLastColumn="0" w:lastRowFirstColumn="0" w:lastRowLastColumn="0"/>
+            <w:tcW w:w="1788" w:type="dxa"/>
+          </w:tcPr>
+          <w:p>
+            <w:pPr>
+              <w:rPr>
+                <w:b w:val="0"/>
+                <w:bCs w:val="0"/>
+              </w:rPr>
+            </w:pPr>
+            <w:r>
+              <w:rPr>
+                <w:b w:val="0"/>
+                <w:bCs w:val="0"/>
+              </w:rPr>
+              <w:lastRenderedPageBreak/>
+              <w:t>Plan 2 characters – the Helper and the Prisoner</w:t>
+            </w:r>
+          </w:p>
+        </w:tc>
+        <w:tc>
+          <w:tcPr>
+            <w:tcW w:w="5720" w:type="dxa"/>
+          </w:tcPr>
+          <w:p>
+            <w:pPr>
+              <w:cnfStyle w:val="000000100000" w:firstRow="0" w:lastRow="0" w:firstColumn="0" w:lastColumn="0" w:oddVBand="0" w:evenVBand="0" w:oddHBand="1" w:evenHBand="0" w:firstRowFirstColumn="0" w:firstRowLastColumn="0" w:lastRowFirstColumn="0" w:lastRowLastColumn="0"/>
+            </w:pPr>
+            <w:r>
+              <w:t>The Helper will be your tutorial guide, and the Prisoner will comment on each successive failure by the player.</w:t>
+            </w:r>
+          </w:p>
+        </w:tc>
+        <w:tc>
+          <w:tcPr>
+            <w:tcW w:w="2126" w:type="dxa"/>
+          </w:tcPr>
+          <w:p>
+            <w:pPr>
+              <w:cnfStyle w:val="000000100000" w:firstRow="0" w:lastRow="0" w:firstColumn="0" w:lastColumn="0" w:oddVBand="0" w:evenVBand="0" w:oddHBand="1" w:evenHBand="0" w:firstRowFirstColumn="0" w:firstRowLastColumn="0" w:lastRowFirstColumn="0" w:lastRowLastColumn="0"/>
+            </w:pPr>
+            <w:r>
+              <w:t>Done</w:t>
+            </w:r>
+          </w:p>
+        </w:tc>
+      </w:tr>
+      <w:tr>
+        <w:tc>
+          <w:tcPr>
+            <w:cnfStyle w:val="001000000000" w:firstRow="0" w:lastRow="0" w:firstColumn="1" w:lastColumn="0" w:oddVBand="0" w:evenVBand="0" w:oddHBand="0" w:evenHBand="0" w:firstRowFirstColumn="0" w:firstRowLastColumn="0" w:lastRowFirstColumn="0" w:lastRowLastColumn="0"/>
+            <w:tcW w:w="1788" w:type="dxa"/>
+          </w:tcPr>
+          <w:p>
+            <w:pPr>
+              <w:rPr>
+                <w:b w:val="0"/>
+                <w:bCs w:val="0"/>
+              </w:rPr>
+            </w:pPr>
+            <w:r>
+              <w:rPr>
+                <w:b w:val="0"/>
+                <w:bCs w:val="0"/>
+              </w:rPr>
+              <w:t>Design the Helper</w:t>
+            </w:r>
+          </w:p>
+        </w:tc>
+        <w:tc>
+          <w:tcPr>
+            <w:tcW w:w="5720" w:type="dxa"/>
+          </w:tcPr>
+          <w:p>
+            <w:pPr>
+              <w:cnfStyle w:val="000000000000" w:firstRow="0" w:lastRow="0" w:firstColumn="0" w:lastColumn="0" w:oddVBand="0" w:evenVBand="0" w:oddHBand="0" w:evenHBand="0" w:firstRowFirstColumn="0" w:firstRowLastColumn="0" w:lastRowFirstColumn="0" w:lastRowLastColumn="0"/>
+            </w:pPr>
+            <w:r>
+              <w:t>The Helper will be the tutorial guide.</w:t>
+            </w:r>
+          </w:p>
+        </w:tc>
+        <w:tc>
+          <w:tcPr>
+            <w:tcW w:w="2126" w:type="dxa"/>
+          </w:tcPr>
+          <w:p>
+            <w:pPr>
+              <w:cnfStyle w:val="000000000000" w:firstRow="0" w:lastRow="0" w:firstColumn="0" w:lastColumn="0" w:oddVBand="0" w:evenVBand="0" w:oddHBand="0" w:evenHBand="0" w:firstRowFirstColumn="0" w:firstRowLastColumn="0" w:lastRowFirstColumn="0" w:lastRowLastColumn="0"/>
+            </w:pPr>
+            <w:r>
+              <w:t>Done</w:t>
+            </w:r>
+            <w:r>
+              <w:t xml:space="preserve"> – by Zeb</w:t>
+            </w:r>
+          </w:p>
+        </w:tc>
+      </w:tr>
+      <w:tr>
+        <w:trPr>
+          <w:cnfStyle w:val="000000100000" w:firstRow="0" w:lastRow="0" w:firstColumn="0" w:lastColumn="0" w:oddVBand="0" w:evenVBand="0" w:oddHBand="1" w:evenHBand="0" w:firstRowFirstColumn="0" w:firstRowLastColumn="0" w:lastRowFirstColumn="0" w:lastRowLastColumn="0"/>
+        </w:trPr>
+        <w:tc>
+          <w:tcPr>
+            <w:cnfStyle w:val="001000000000" w:firstRow="0" w:lastRow="0" w:firstColumn="1" w:lastColumn="0" w:oddVBand="0" w:evenVBand="0" w:oddHBand="0" w:evenHBand="0" w:firstRowFirstColumn="0" w:firstRowLastColumn="0" w:lastRowFirstColumn="0" w:lastRowLastColumn="0"/>
+            <w:tcW w:w="1788" w:type="dxa"/>
+          </w:tcPr>
+          <w:p>
+            <w:pPr>
+              <w:rPr>
+                <w:b w:val="0"/>
+                <w:bCs w:val="0"/>
+              </w:rPr>
+            </w:pPr>
+            <w:r>
+              <w:rPr>
+                <w:b w:val="0"/>
+                <w:bCs w:val="0"/>
+              </w:rPr>
+              <w:t>Design the Prisoner</w:t>
+            </w:r>
+          </w:p>
+        </w:tc>
+        <w:tc>
+          <w:tcPr>
+            <w:tcW w:w="5720" w:type="dxa"/>
+          </w:tcPr>
+          <w:p>
+            <w:pPr>
+              <w:cnfStyle w:val="000000100000" w:firstRow="0" w:lastRow="0" w:firstColumn="0" w:lastColumn="0" w:oddVBand="0" w:evenVBand="0" w:oddHBand="1" w:evenHBand="0" w:firstRowFirstColumn="0" w:firstRowLastColumn="0" w:lastRowFirstColumn="0" w:lastRowLastColumn="0"/>
+            </w:pPr>
+            <w:r>
+              <w:t>The Prisoner will be a gleeful and somewhat cruel person behind a cage. You will not see his features, except for his gleeful grin.</w:t>
+            </w:r>
+          </w:p>
+        </w:tc>
+        <w:tc>
+          <w:tcPr>
+            <w:tcW w:w="2126" w:type="dxa"/>
+          </w:tcPr>
+          <w:p>
+            <w:pPr>
+              <w:cnfStyle w:val="000000100000" w:firstRow="0" w:lastRow="0" w:firstColumn="0" w:lastColumn="0" w:oddVBand="0" w:evenVBand="0" w:oddHBand="1" w:evenHBand="0" w:firstRowFirstColumn="0" w:firstRowLastColumn="0" w:lastRowFirstColumn="0" w:lastRowLastColumn="0"/>
+            </w:pPr>
+            <w:r>
+              <w:t>Done</w:t>
+            </w:r>
+            <w:r>
+              <w:t xml:space="preserve"> – by Zeb</w:t>
+            </w:r>
+          </w:p>
+        </w:tc>
+      </w:tr>
+      <w:tr>
+        <w:tc>
+          <w:tcPr>
+            <w:cnfStyle w:val="001000000000" w:firstRow="0" w:lastRow="0" w:firstColumn="1" w:lastColumn="0" w:oddVBand="0" w:evenVBand="0" w:oddHBand="0" w:evenHBand="0" w:firstRowFirstColumn="0" w:firstRowLastColumn="0" w:lastRowFirstColumn="0" w:lastRowLastColumn="0"/>
+            <w:tcW w:w="1788" w:type="dxa"/>
+          </w:tcPr>
+          <w:p>
+            <w:pPr>
+              <w:rPr>
+                <w:b w:val="0"/>
+                <w:bCs w:val="0"/>
+              </w:rPr>
+            </w:pPr>
+            <w:r>
+              <w:rPr>
+                <w:b w:val="0"/>
+                <w:bCs w:val="0"/>
+              </w:rPr>
+              <w:t>Meeting for Music</w:t>
+            </w:r>
+          </w:p>
+        </w:tc>
+        <w:tc>
+          <w:tcPr>
+            <w:tcW w:w="5720" w:type="dxa"/>
+          </w:tcPr>
+          <w:p>
+            <w:pPr>
+              <w:cnfStyle w:val="000000000000" w:firstRow="0" w:lastRow="0" w:firstColumn="0" w:lastColumn="0" w:oddVBand="0" w:evenVBand="0" w:oddHBand="0" w:evenHBand="0" w:firstRowFirstColumn="0" w:firstRowLastColumn="0" w:lastRowFirstColumn="0" w:lastRowLastColumn="0"/>
+            </w:pPr>
+            <w:r>
+              <w:t>Meet with Yuri to discuss the music needed for the game.</w:t>
+            </w:r>
+          </w:p>
+        </w:tc>
+        <w:tc>
+          <w:tcPr>
+            <w:tcW w:w="2126" w:type="dxa"/>
+          </w:tcPr>
+          <w:p>
+            <w:pPr>
+              <w:cnfStyle w:val="000000000000" w:firstRow="0" w:lastRow="0" w:firstColumn="0" w:lastColumn="0" w:oddVBand="0" w:evenVBand="0" w:oddHBand="0" w:evenHBand="0" w:firstRowFirstColumn="0" w:firstRowLastColumn="0" w:lastRowFirstColumn="0" w:lastRowLastColumn="0"/>
+            </w:pPr>
+            <w:r>
+              <w:t>Done</w:t>
+            </w:r>
+          </w:p>
+        </w:tc>
+      </w:tr>
+      <w:tr>
+        <w:trPr>
+          <w:cnfStyle w:val="000000100000" w:firstRow="0" w:lastRow="0" w:firstColumn="0" w:lastColumn="0" w:oddVBand="0" w:evenVBand="0" w:oddHBand="1" w:evenHBand="0" w:firstRowFirstColumn="0" w:firstRowLastColumn="0" w:lastRowFirstColumn="0" w:lastRowLastColumn="0"/>
+        </w:trPr>
+        <w:tc>
+          <w:tcPr>
+            <w:cnfStyle w:val="001000000000" w:firstRow="0" w:lastRow="0" w:firstColumn="1" w:lastColumn="0" w:oddVBand="0" w:evenVBand="0" w:oddHBand="0" w:evenHBand="0" w:firstRowFirstColumn="0" w:firstRowLastColumn="0" w:lastRowFirstColumn="0" w:lastRowLastColumn="0"/>
+            <w:tcW w:w="1788" w:type="dxa"/>
+          </w:tcPr>
+          <w:p>
+            <w:pPr>
+              <w:rPr>
+                <w:b w:val="0"/>
+                <w:bCs w:val="0"/>
+              </w:rPr>
+            </w:pPr>
+            <w:r>
+              <w:rPr>
+                <w:b w:val="0"/>
+                <w:bCs w:val="0"/>
+              </w:rPr>
+              <w:t xml:space="preserve">Implement </w:t>
+            </w:r>
+            <w:proofErr w:type="spellStart"/>
+            <w:r>
+              <w:rPr>
+                <w:b w:val="0"/>
+                <w:bCs w:val="0"/>
+              </w:rPr>
+              <w:t>tileset</w:t>
+            </w:r>
+            <w:proofErr w:type="spellEnd"/>
+          </w:p>
+        </w:tc>
+        <w:tc>
+          <w:tcPr>
+            <w:tcW w:w="5720" w:type="dxa"/>
+          </w:tcPr>
+          <w:p>
+            <w:pPr>
+              <w:cnfStyle w:val="000000100000" w:firstRow="0" w:lastRow="0" w:firstColumn="0" w:lastColumn="0" w:oddVBand="0" w:evenVBand="0" w:oddHBand="1" w:evenHBand="0" w:firstRowFirstColumn="0" w:firstRowLastColumn="0" w:lastRowFirstColumn="0" w:lastRowLastColumn="0"/>
+            </w:pPr>
+            <w:r>
+              <w:t xml:space="preserve">The art for a </w:t>
+            </w:r>
+            <w:proofErr w:type="spellStart"/>
+            <w:r>
+              <w:t>tileset</w:t>
+            </w:r>
+            <w:proofErr w:type="spellEnd"/>
+            <w:r>
+              <w:t xml:space="preserve"> has been made. Implement it</w:t>
+            </w:r>
+            <w:r>
+              <w:t>.</w:t>
+            </w:r>
+          </w:p>
+        </w:tc>
+        <w:tc>
+          <w:tcPr>
+            <w:tcW w:w="2126" w:type="dxa"/>
+          </w:tcPr>
+          <w:p>
+            <w:pPr>
+              <w:cnfStyle w:val="000000100000" w:firstRow="0" w:lastRow="0" w:firstColumn="0" w:lastColumn="0" w:oddVBand="0" w:evenVBand="0" w:oddHBand="1" w:evenHBand="0" w:firstRowFirstColumn="0" w:firstRowLastColumn="0" w:lastRowFirstColumn="0" w:lastRowLastColumn="0"/>
+            </w:pPr>
+            <w:r>
+              <w:t>Done – by Zeb</w:t>
+            </w:r>
+          </w:p>
+        </w:tc>
+      </w:tr>
+      <w:tr>
+        <w:tc>
+          <w:tcPr>
+            <w:cnfStyle w:val="001000000000" w:firstRow="0" w:lastRow="0" w:firstColumn="1" w:lastColumn="0" w:oddVBand="0" w:evenVBand="0" w:oddHBand="0" w:evenHBand="0" w:firstRowFirstColumn="0" w:firstRowLastColumn="0" w:lastRowFirstColumn="0" w:lastRowLastColumn="0"/>
+            <w:tcW w:w="1788" w:type="dxa"/>
+          </w:tcPr>
+          <w:p>
+            <w:pPr>
+              <w:rPr>
+                <w:b w:val="0"/>
+                <w:bCs w:val="0"/>
+              </w:rPr>
+            </w:pPr>
+            <w:r>
+              <w:rPr>
+                <w:b w:val="0"/>
+                <w:bCs w:val="0"/>
+              </w:rPr>
+              <w:t>Design the first level</w:t>
+            </w:r>
+          </w:p>
+        </w:tc>
+        <w:tc>
+          <w:tcPr>
+            <w:tcW w:w="5720" w:type="dxa"/>
+          </w:tcPr>
+          <w:p>
+            <w:pPr>
+              <w:cnfStyle w:val="000000000000" w:firstRow="0" w:lastRow="0" w:firstColumn="0" w:lastColumn="0" w:oddVBand="0" w:evenVBand="0" w:oddHBand="0" w:evenHBand="0" w:firstRowFirstColumn="0" w:firstRowLastColumn="0" w:lastRowFirstColumn="0" w:lastRowLastColumn="0"/>
+            </w:pPr>
+            <w:r>
+              <w:t>Have a rough design made for the first area of the game.</w:t>
+            </w:r>
+          </w:p>
+        </w:tc>
+        <w:tc>
+          <w:tcPr>
+            <w:tcW w:w="2126" w:type="dxa"/>
+          </w:tcPr>
+          <w:p>
+            <w:pPr>
+              <w:cnfStyle w:val="000000000000" w:firstRow="0" w:lastRow="0" w:firstColumn="0" w:lastColumn="0" w:oddVBand="0" w:evenVBand="0" w:oddHBand="0" w:evenHBand="0" w:firstRowFirstColumn="0" w:firstRowLastColumn="0" w:lastRowFirstColumn="0" w:lastRowLastColumn="0"/>
+            </w:pPr>
+            <w:r>
+              <w:t>Done – by Zeb and Liam</w:t>
             </w:r>
           </w:p>
         </w:tc>
@@ -1220,13 +1074,391 @@
     <w:p/>
     <w:p>
       <w:r>
-        <w:br w:type="page"/>
+        <w:t>Discussion:</w:t>
       </w:r>
     </w:p>
     <w:p>
       <w:r>
+        <w:t>A lot got done this milestone, and a lot more than originally planned. While the Hunter was intended to be the focus of this month, it is becoming clear that working on the rest of the game should take some precedence to allow the art and sound to grow.</w:t>
+      </w:r>
+    </w:p>
+    <w:p>
+      <w:pPr>
+        <w:pStyle w:val="Title"/>
+      </w:pPr>
+      <w:r>
+        <w:t xml:space="preserve">Milestone </w:t>
+      </w:r>
+      <w:r>
+        <w:t>5</w:t>
+      </w:r>
+      <w:r>
+        <w:t xml:space="preserve">: </w:t>
+      </w:r>
+      <w:r>
+        <w:t>23</w:t>
+      </w:r>
+      <w:r>
+        <w:t xml:space="preserve">/1/21 – </w:t>
+      </w:r>
+      <w:r>
+        <w:t>7</w:t>
+      </w:r>
+      <w:r>
+        <w:t>/</w:t>
+      </w:r>
+      <w:r>
+        <w:t>2</w:t>
+      </w:r>
+      <w:r>
+        <w:t>/2</w:t>
+      </w:r>
+      <w:r>
+        <w:t>1</w:t>
+      </w:r>
+    </w:p>
+    <w:p>
+      <w:r>
+        <w:t>This Milestone will prioritise building the</w:t>
+      </w:r>
+      <w:r>
+        <w:t xml:space="preserve"> rest of the</w:t>
+      </w:r>
+      <w:r>
+        <w:t xml:space="preserve"> </w:t>
+      </w:r>
+      <w:r>
+        <w:t>game, starting</w:t>
+      </w:r>
+      <w:r>
+        <w:t xml:space="preserve"> with the first level.</w:t>
+      </w:r>
+      <w:r>
+        <w:t xml:space="preserve"> Work on the rest of the Hunter boss fight shall come later.</w:t>
+      </w:r>
+    </w:p>
+    <w:tbl>
+      <w:tblPr>
+        <w:tblStyle w:val="PlainTable1"/>
+        <w:tblW w:w="9634" w:type="dxa"/>
+        <w:tblLook w:val="04A0" w:firstRow="1" w:lastRow="0" w:firstColumn="1" w:lastColumn="0" w:noHBand="0" w:noVBand="1"/>
+      </w:tblPr>
+      <w:tblGrid>
+        <w:gridCol w:w="1788"/>
+        <w:gridCol w:w="3877"/>
+        <w:gridCol w:w="3969"/>
+      </w:tblGrid>
+      <w:tr>
+        <w:trPr>
+          <w:cnfStyle w:val="100000000000" w:firstRow="1" w:lastRow="0" w:firstColumn="0" w:lastColumn="0" w:oddVBand="0" w:evenVBand="0" w:oddHBand="0" w:evenHBand="0" w:firstRowFirstColumn="0" w:firstRowLastColumn="0" w:lastRowFirstColumn="0" w:lastRowLastColumn="0"/>
+        </w:trPr>
+        <w:tc>
+          <w:tcPr>
+            <w:cnfStyle w:val="001000000000" w:firstRow="0" w:lastRow="0" w:firstColumn="1" w:lastColumn="0" w:oddVBand="0" w:evenVBand="0" w:oddHBand="0" w:evenHBand="0" w:firstRowFirstColumn="0" w:firstRowLastColumn="0" w:lastRowFirstColumn="0" w:lastRowLastColumn="0"/>
+            <w:tcW w:w="1788" w:type="dxa"/>
+          </w:tcPr>
+          <w:p>
+            <w:r>
+              <w:t>Goal</w:t>
+            </w:r>
+          </w:p>
+        </w:tc>
+        <w:tc>
+          <w:tcPr>
+            <w:tcW w:w="3877" w:type="dxa"/>
+          </w:tcPr>
+          <w:p>
+            <w:pPr>
+              <w:cnfStyle w:val="100000000000" w:firstRow="1" w:lastRow="0" w:firstColumn="0" w:lastColumn="0" w:oddVBand="0" w:evenVBand="0" w:oddHBand="0" w:evenHBand="0" w:firstRowFirstColumn="0" w:firstRowLastColumn="0" w:lastRowFirstColumn="0" w:lastRowLastColumn="0"/>
+            </w:pPr>
+            <w:r>
+              <w:t>Description</w:t>
+            </w:r>
+          </w:p>
+        </w:tc>
+        <w:tc>
+          <w:tcPr>
+            <w:tcW w:w="3969" w:type="dxa"/>
+          </w:tcPr>
+          <w:p>
+            <w:pPr>
+              <w:cnfStyle w:val="100000000000" w:firstRow="1" w:lastRow="0" w:firstColumn="0" w:lastColumn="0" w:oddVBand="0" w:evenVBand="0" w:oddHBand="0" w:evenHBand="0" w:firstRowFirstColumn="0" w:firstRowLastColumn="0" w:lastRowFirstColumn="0" w:lastRowLastColumn="0"/>
+            </w:pPr>
+            <w:r>
+              <w:t>To Deliver</w:t>
+            </w:r>
+          </w:p>
+        </w:tc>
+      </w:tr>
+      <w:tr>
+        <w:trPr>
+          <w:cnfStyle w:val="000000100000" w:firstRow="0" w:lastRow="0" w:firstColumn="0" w:lastColumn="0" w:oddVBand="0" w:evenVBand="0" w:oddHBand="1" w:evenHBand="0" w:firstRowFirstColumn="0" w:firstRowLastColumn="0" w:lastRowFirstColumn="0" w:lastRowLastColumn="0"/>
+        </w:trPr>
+        <w:tc>
+          <w:tcPr>
+            <w:cnfStyle w:val="001000000000" w:firstRow="0" w:lastRow="0" w:firstColumn="1" w:lastColumn="0" w:oddVBand="0" w:evenVBand="0" w:oddHBand="0" w:evenHBand="0" w:firstRowFirstColumn="0" w:firstRowLastColumn="0" w:lastRowFirstColumn="0" w:lastRowLastColumn="0"/>
+            <w:tcW w:w="1788" w:type="dxa"/>
+          </w:tcPr>
+          <w:p>
+            <w:pPr>
+              <w:rPr>
+                <w:b w:val="0"/>
+                <w:bCs w:val="0"/>
+              </w:rPr>
+            </w:pPr>
+            <w:r>
+              <w:rPr>
+                <w:b w:val="0"/>
+                <w:bCs w:val="0"/>
+              </w:rPr>
+              <w:t>Learn how to program a dialogue system</w:t>
+            </w:r>
+          </w:p>
+        </w:tc>
+        <w:tc>
+          <w:tcPr>
+            <w:tcW w:w="3877" w:type="dxa"/>
+          </w:tcPr>
+          <w:p>
+            <w:pPr>
+              <w:cnfStyle w:val="000000100000" w:firstRow="0" w:lastRow="0" w:firstColumn="0" w:lastColumn="0" w:oddVBand="0" w:evenVBand="0" w:oddHBand="1" w:evenHBand="0" w:firstRowFirstColumn="0" w:firstRowLastColumn="0" w:lastRowFirstColumn="0" w:lastRowLastColumn="0"/>
+            </w:pPr>
+            <w:r>
+              <w:t>The player will be able to talk to the Prisoner and the Helper at various points of the game. They will also have different things to say depending on the players progress in the game. Learn how to program this system.</w:t>
+            </w:r>
+          </w:p>
+        </w:tc>
+        <w:tc>
+          <w:tcPr>
+            <w:tcW w:w="3969" w:type="dxa"/>
+          </w:tcPr>
+          <w:p>
+            <w:pPr>
+              <w:cnfStyle w:val="000000100000" w:firstRow="0" w:lastRow="0" w:firstColumn="0" w:lastColumn="0" w:oddVBand="0" w:evenVBand="0" w:oddHBand="1" w:evenHBand="0" w:firstRowFirstColumn="0" w:firstRowLastColumn="0" w:lastRowFirstColumn="0" w:lastRowLastColumn="0"/>
+            </w:pPr>
+            <w:r>
+              <w:t>Possess the knowledge needed to implement the dialogue system.</w:t>
+            </w:r>
+          </w:p>
+        </w:tc>
+      </w:tr>
+      <w:tr>
+        <w:tc>
+          <w:tcPr>
+            <w:cnfStyle w:val="001000000000" w:firstRow="0" w:lastRow="0" w:firstColumn="1" w:lastColumn="0" w:oddVBand="0" w:evenVBand="0" w:oddHBand="0" w:evenHBand="0" w:firstRowFirstColumn="0" w:firstRowLastColumn="0" w:lastRowFirstColumn="0" w:lastRowLastColumn="0"/>
+            <w:tcW w:w="1788" w:type="dxa"/>
+          </w:tcPr>
+          <w:p>
+            <w:pPr>
+              <w:rPr>
+                <w:b w:val="0"/>
+                <w:bCs w:val="0"/>
+              </w:rPr>
+            </w:pPr>
+            <w:r>
+              <w:rPr>
+                <w:b w:val="0"/>
+                <w:bCs w:val="0"/>
+              </w:rPr>
+              <w:t>Implement a dialogue system for the Prisoner in the first level</w:t>
+            </w:r>
+          </w:p>
+        </w:tc>
+        <w:tc>
+          <w:tcPr>
+            <w:tcW w:w="3877" w:type="dxa"/>
+          </w:tcPr>
+          <w:p>
+            <w:pPr>
+              <w:cnfStyle w:val="000000000000" w:firstRow="0" w:lastRow="0" w:firstColumn="0" w:lastColumn="0" w:oddVBand="0" w:evenVBand="0" w:oddHBand="0" w:evenHBand="0" w:firstRowFirstColumn="0" w:firstRowLastColumn="0" w:lastRowFirstColumn="0" w:lastRowLastColumn="0"/>
+            </w:pPr>
+            <w:r>
+              <w:t>The Prisoner will have different things to say depending on the players progress. Implement this dialogue system.</w:t>
+            </w:r>
+          </w:p>
+        </w:tc>
+        <w:tc>
+          <w:tcPr>
+            <w:tcW w:w="3969" w:type="dxa"/>
+          </w:tcPr>
+          <w:p>
+            <w:pPr>
+              <w:cnfStyle w:val="000000000000" w:firstRow="0" w:lastRow="0" w:firstColumn="0" w:lastColumn="0" w:oddVBand="0" w:evenVBand="0" w:oddHBand="0" w:evenHBand="0" w:firstRowFirstColumn="0" w:firstRowLastColumn="0" w:lastRowFirstColumn="0" w:lastRowLastColumn="0"/>
+            </w:pPr>
+            <w:r>
+              <w:t>The player should be able to stand in front of the Prisoner, press a “interact” button, and proceed through the Prisoner’s dialogue. The Prisoner’s dialogue should be influenced by a Game Manager object that tells the Prisoner how many times the player has died.</w:t>
+            </w:r>
+          </w:p>
+        </w:tc>
+      </w:tr>
+      <w:tr>
+        <w:trPr>
+          <w:cnfStyle w:val="000000100000" w:firstRow="0" w:lastRow="0" w:firstColumn="0" w:lastColumn="0" w:oddVBand="0" w:evenVBand="0" w:oddHBand="1" w:evenHBand="0" w:firstRowFirstColumn="0" w:firstRowLastColumn="0" w:lastRowFirstColumn="0" w:lastRowLastColumn="0"/>
+        </w:trPr>
+        <w:tc>
+          <w:tcPr>
+            <w:cnfStyle w:val="001000000000" w:firstRow="0" w:lastRow="0" w:firstColumn="1" w:lastColumn="0" w:oddVBand="0" w:evenVBand="0" w:oddHBand="0" w:evenHBand="0" w:firstRowFirstColumn="0" w:firstRowLastColumn="0" w:lastRowFirstColumn="0" w:lastRowLastColumn="0"/>
+            <w:tcW w:w="1788" w:type="dxa"/>
+          </w:tcPr>
+          <w:p>
+            <w:pPr>
+              <w:rPr>
+                <w:b w:val="0"/>
+                <w:bCs w:val="0"/>
+              </w:rPr>
+            </w:pPr>
+            <w:r>
+              <w:rPr>
+                <w:b w:val="0"/>
+                <w:bCs w:val="0"/>
+              </w:rPr>
+              <w:t>Design the First level</w:t>
+            </w:r>
+          </w:p>
+        </w:tc>
+        <w:tc>
+          <w:tcPr>
+            <w:tcW w:w="3877" w:type="dxa"/>
+          </w:tcPr>
+          <w:p>
+            <w:pPr>
+              <w:cnfStyle w:val="000000100000" w:firstRow="0" w:lastRow="0" w:firstColumn="0" w:lastColumn="0" w:oddVBand="0" w:evenVBand="0" w:oddHBand="1" w:evenHBand="0" w:firstRowFirstColumn="0" w:firstRowLastColumn="0" w:lastRowFirstColumn="0" w:lastRowLastColumn="0"/>
+            </w:pPr>
+            <w:r>
+              <w:t>While the basic design has been made, the specific obstacle within it have not been. We know that we want the player to learn to attack, jump and talk in the first area. Design how these will be taught.</w:t>
+            </w:r>
+          </w:p>
+        </w:tc>
+        <w:tc>
+          <w:tcPr>
+            <w:tcW w:w="3969" w:type="dxa"/>
+          </w:tcPr>
+          <w:p>
+            <w:pPr>
+              <w:cnfStyle w:val="000000100000" w:firstRow="0" w:lastRow="0" w:firstColumn="0" w:lastColumn="0" w:oddVBand="0" w:evenVBand="0" w:oddHBand="1" w:evenHBand="0" w:firstRowFirstColumn="0" w:firstRowLastColumn="0" w:lastRowFirstColumn="0" w:lastRowLastColumn="0"/>
+            </w:pPr>
+            <w:r>
+              <w:t>A basic plan for how to teach the player the basic skills of attacking, jumping and talking.</w:t>
+            </w:r>
+          </w:p>
+        </w:tc>
+      </w:tr>
+      <w:tr>
+        <w:tc>
+          <w:tcPr>
+            <w:cnfStyle w:val="001000000000" w:firstRow="0" w:lastRow="0" w:firstColumn="1" w:lastColumn="0" w:oddVBand="0" w:evenVBand="0" w:oddHBand="0" w:evenHBand="0" w:firstRowFirstColumn="0" w:firstRowLastColumn="0" w:lastRowFirstColumn="0" w:lastRowLastColumn="0"/>
+            <w:tcW w:w="1788" w:type="dxa"/>
+          </w:tcPr>
+          <w:p>
+            <w:pPr>
+              <w:rPr>
+                <w:b w:val="0"/>
+                <w:bCs w:val="0"/>
+              </w:rPr>
+            </w:pPr>
+            <w:r>
+              <w:rPr>
+                <w:b w:val="0"/>
+                <w:bCs w:val="0"/>
+              </w:rPr>
+              <w:t>Implement the design of the first level.</w:t>
+            </w:r>
+          </w:p>
+        </w:tc>
+        <w:tc>
+          <w:tcPr>
+            <w:tcW w:w="3877" w:type="dxa"/>
+          </w:tcPr>
+          <w:p>
+            <w:pPr>
+              <w:cnfStyle w:val="000000000000" w:firstRow="0" w:lastRow="0" w:firstColumn="0" w:lastColumn="0" w:oddVBand="0" w:evenVBand="0" w:oddHBand="0" w:evenHBand="0" w:firstRowFirstColumn="0" w:firstRowLastColumn="0" w:lastRowFirstColumn="0" w:lastRowLastColumn="0"/>
+            </w:pPr>
+            <w:r>
+              <w:t xml:space="preserve">This may require multiple steps, as it may include </w:t>
+            </w:r>
+            <w:r>
+              <w:t xml:space="preserve">developing new objects and structures for the level. </w:t>
+            </w:r>
+          </w:p>
+        </w:tc>
+        <w:tc>
+          <w:tcPr>
+            <w:tcW w:w="3969" w:type="dxa"/>
+          </w:tcPr>
+          <w:p>
+            <w:pPr>
+              <w:cnfStyle w:val="000000000000" w:firstRow="0" w:lastRow="0" w:firstColumn="0" w:lastColumn="0" w:oddVBand="0" w:evenVBand="0" w:oddHBand="0" w:evenHBand="0" w:firstRowFirstColumn="0" w:firstRowLastColumn="0" w:lastRowFirstColumn="0" w:lastRowLastColumn="0"/>
+            </w:pPr>
+            <w:r>
+              <w:t>A completed first implementation of the first level.</w:t>
+            </w:r>
+          </w:p>
+        </w:tc>
+      </w:tr>
+      <w:tr>
+        <w:trPr>
+          <w:cnfStyle w:val="000000100000" w:firstRow="0" w:lastRow="0" w:firstColumn="0" w:lastColumn="0" w:oddVBand="0" w:evenVBand="0" w:oddHBand="1" w:evenHBand="0" w:firstRowFirstColumn="0" w:firstRowLastColumn="0" w:lastRowFirstColumn="0" w:lastRowLastColumn="0"/>
+        </w:trPr>
+        <w:tc>
+          <w:tcPr>
+            <w:cnfStyle w:val="001000000000" w:firstRow="0" w:lastRow="0" w:firstColumn="1" w:lastColumn="0" w:oddVBand="0" w:evenVBand="0" w:oddHBand="0" w:evenHBand="0" w:firstRowFirstColumn="0" w:firstRowLastColumn="0" w:lastRowFirstColumn="0" w:lastRowLastColumn="0"/>
+            <w:tcW w:w="1788" w:type="dxa"/>
+          </w:tcPr>
+          <w:p>
+            <w:pPr>
+              <w:rPr>
+                <w:b w:val="0"/>
+                <w:bCs w:val="0"/>
+              </w:rPr>
+            </w:pPr>
+            <w:r>
+              <w:rPr>
+                <w:b w:val="0"/>
+                <w:bCs w:val="0"/>
+              </w:rPr>
+              <w:lastRenderedPageBreak/>
+              <w:t>Hold a meeting to discuss the future of the art direction</w:t>
+            </w:r>
+          </w:p>
+        </w:tc>
+        <w:tc>
+          <w:tcPr>
+            <w:tcW w:w="3877" w:type="dxa"/>
+          </w:tcPr>
+          <w:p>
+            <w:pPr>
+              <w:cnfStyle w:val="000000100000" w:firstRow="0" w:lastRow="0" w:firstColumn="0" w:lastColumn="0" w:oddVBand="0" w:evenVBand="0" w:oddHBand="1" w:evenHBand="0" w:firstRowFirstColumn="0" w:firstRowLastColumn="0" w:lastRowFirstColumn="0" w:lastRowLastColumn="0"/>
+            </w:pPr>
+            <w:r>
+              <w:t>Discuss as a team what should be prioritised next.</w:t>
+            </w:r>
+          </w:p>
+        </w:tc>
+        <w:tc>
+          <w:tcPr>
+            <w:tcW w:w="3969" w:type="dxa"/>
+          </w:tcPr>
+          <w:p>
+            <w:pPr>
+              <w:cnfStyle w:val="000000100000" w:firstRow="0" w:lastRow="0" w:firstColumn="0" w:lastColumn="0" w:oddVBand="0" w:evenVBand="0" w:oddHBand="1" w:evenHBand="0" w:firstRowFirstColumn="0" w:firstRowLastColumn="0" w:lastRowFirstColumn="0" w:lastRowLastColumn="0"/>
+            </w:pPr>
+            <w:r>
+              <w:t>Hold the meeting.</w:t>
+            </w:r>
+          </w:p>
+        </w:tc>
+      </w:tr>
+    </w:tbl>
+    <w:p/>
+    <w:p>
+      <w:r>
+        <w:br w:type="page"/>
+      </w:r>
+    </w:p>
+    <w:p>
+      <w:r>
         <w:lastRenderedPageBreak/>
-        <w:t xml:space="preserve">FIRST </w:t>
+        <w:t>First Level:</w:t>
       </w:r>
     </w:p>
     <w:p>
@@ -1238,7 +1470,55 @@
         </w:numPr>
       </w:pPr>
       <w:r>
-        <w:t>Work on parallax</w:t>
+        <w:t>Idea:</w:t>
+      </w:r>
+    </w:p>
+    <w:p>
+      <w:pPr>
+        <w:pStyle w:val="ListParagraph"/>
+        <w:numPr>
+          <w:ilvl w:val="1"/>
+          <w:numId w:val="2"/>
+        </w:numPr>
+      </w:pPr>
+      <w:r>
+        <w:t>Introductory</w:t>
+      </w:r>
+    </w:p>
+    <w:p>
+      <w:pPr>
+        <w:pStyle w:val="ListParagraph"/>
+        <w:numPr>
+          <w:ilvl w:val="1"/>
+          <w:numId w:val="2"/>
+        </w:numPr>
+      </w:pPr>
+      <w:r>
+        <w:t>Teaches the player how to play</w:t>
+      </w:r>
+    </w:p>
+    <w:p>
+      <w:pPr>
+        <w:pStyle w:val="ListParagraph"/>
+        <w:numPr>
+          <w:ilvl w:val="1"/>
+          <w:numId w:val="2"/>
+        </w:numPr>
+      </w:pPr>
+      <w:r>
+        <w:t>Some smaller challenges</w:t>
+      </w:r>
+    </w:p>
+    <w:p>
+      <w:pPr>
+        <w:pStyle w:val="ListParagraph"/>
+        <w:numPr>
+          <w:ilvl w:val="1"/>
+          <w:numId w:val="2"/>
+        </w:numPr>
+      </w:pPr>
+      <w:r>
+        <w:t>Tutorial character – teaches you how to play while adding personality</w:t>
       </w:r>
     </w:p>
     <w:p>
@@ -1250,13 +1530,50 @@
         </w:numPr>
       </w:pPr>
       <w:r>
-        <w:t xml:space="preserve">Work on </w:t>
-      </w:r>
-      <w:proofErr w:type="spellStart"/>
-      <w:r>
-        <w:t>tileset</w:t>
-      </w:r>
-      <w:proofErr w:type="spellEnd"/>
+        <w:t>Obstacle ideas:</w:t>
+      </w:r>
+    </w:p>
+    <w:p>
+      <w:pPr>
+        <w:pStyle w:val="ListParagraph"/>
+        <w:numPr>
+          <w:ilvl w:val="1"/>
+          <w:numId w:val="2"/>
+        </w:numPr>
+      </w:pPr>
+      <w:r>
+        <w:t>Platforming – not many platforming abilities, should not be the main focus?</w:t>
+      </w:r>
+    </w:p>
+    <w:p>
+      <w:pPr>
+        <w:pStyle w:val="ListParagraph"/>
+        <w:numPr>
+          <w:ilvl w:val="1"/>
+          <w:numId w:val="2"/>
+        </w:numPr>
+      </w:pPr>
+      <w:r>
+        <w:t xml:space="preserve">Shade-gate (Hollow Knight) – a gate that stops progress unless you dash through them. </w:t>
+      </w:r>
+    </w:p>
+    <w:p>
+      <w:pPr>
+        <w:pStyle w:val="ListParagraph"/>
+        <w:numPr>
+          <w:ilvl w:val="1"/>
+          <w:numId w:val="2"/>
+        </w:numPr>
+      </w:pPr>
+      <w:r>
+        <w:t>Enemies – teach you how to block/parry/dash/jump over obstacles</w:t>
+      </w:r>
+    </w:p>
+    <w:p/>
+    <w:p>
+      <w:r>
+        <w:t>Idea:</w:t>
+      </w:r>
     </w:p>
     <w:p>
       <w:pPr>
@@ -1267,17 +1584,7 @@
         </w:numPr>
       </w:pPr>
       <w:r>
-        <w:t xml:space="preserve">Fix </w:t>
-      </w:r>
-      <w:proofErr w:type="gramStart"/>
-      <w:r>
-        <w:t>jump</w:t>
-      </w:r>
-      <w:proofErr w:type="gramEnd"/>
-    </w:p>
-    <w:p>
-      <w:r>
-        <w:t>First Level:</w:t>
+        <w:t>The game is a cycle from the beginning of the game to the end – boss kills you, you begin again beneath the arena, start over.</w:t>
       </w:r>
     </w:p>
     <w:p>
@@ -1289,66 +1596,11 @@
         </w:numPr>
       </w:pPr>
       <w:r>
-        <w:t>Idea:</w:t>
-      </w:r>
-    </w:p>
-    <w:p>
-      <w:pPr>
-        <w:pStyle w:val="ListParagraph"/>
-        <w:numPr>
-          <w:ilvl w:val="1"/>
-          <w:numId w:val="2"/>
-        </w:numPr>
-      </w:pPr>
-      <w:r>
-        <w:t>Introductory</w:t>
-      </w:r>
-    </w:p>
-    <w:p>
-      <w:pPr>
-        <w:pStyle w:val="ListParagraph"/>
-        <w:numPr>
-          <w:ilvl w:val="1"/>
-          <w:numId w:val="2"/>
-        </w:numPr>
-      </w:pPr>
-      <w:r>
-        <w:t xml:space="preserve">Teaches the player how to </w:t>
-      </w:r>
-      <w:proofErr w:type="gramStart"/>
-      <w:r>
-        <w:t>play</w:t>
-      </w:r>
-      <w:proofErr w:type="gramEnd"/>
-    </w:p>
-    <w:p>
-      <w:pPr>
-        <w:pStyle w:val="ListParagraph"/>
-        <w:numPr>
-          <w:ilvl w:val="1"/>
-          <w:numId w:val="2"/>
-        </w:numPr>
-      </w:pPr>
-      <w:r>
-        <w:t>Some smaller challenges</w:t>
-      </w:r>
-    </w:p>
-    <w:p>
-      <w:pPr>
-        <w:pStyle w:val="ListParagraph"/>
-        <w:numPr>
-          <w:ilvl w:val="1"/>
-          <w:numId w:val="2"/>
-        </w:numPr>
-      </w:pPr>
-      <w:r>
-        <w:t xml:space="preserve">Tutorial character – teaches you how to play while adding </w:t>
-      </w:r>
-      <w:proofErr w:type="gramStart"/>
-      <w:r>
-        <w:t>personality</w:t>
-      </w:r>
-      <w:proofErr w:type="gramEnd"/>
+        <w:t>The characters mention this right from the beginning</w:t>
+      </w:r>
+      <w:r>
+        <w:t xml:space="preserve"> – you’ve done this before</w:t>
+      </w:r>
     </w:p>
     <w:p>
       <w:pPr>
@@ -1359,62 +1611,7 @@
         </w:numPr>
       </w:pPr>
       <w:r>
-        <w:t>Obstacle ideas:</w:t>
-      </w:r>
-    </w:p>
-    <w:p>
-      <w:pPr>
-        <w:pStyle w:val="ListParagraph"/>
-        <w:numPr>
-          <w:ilvl w:val="1"/>
-          <w:numId w:val="2"/>
-        </w:numPr>
-      </w:pPr>
-      <w:r>
-        <w:t xml:space="preserve">Platforming – not many platforming abilities, should not be the </w:t>
-      </w:r>
-      <w:proofErr w:type="gramStart"/>
-      <w:r>
-        <w:t>main focus</w:t>
-      </w:r>
-      <w:proofErr w:type="gramEnd"/>
-      <w:r>
-        <w:t>?</w:t>
-      </w:r>
-    </w:p>
-    <w:p>
-      <w:pPr>
-        <w:pStyle w:val="ListParagraph"/>
-        <w:numPr>
-          <w:ilvl w:val="1"/>
-          <w:numId w:val="2"/>
-        </w:numPr>
-      </w:pPr>
-      <w:r>
-        <w:t xml:space="preserve">Shade-gate (Hollow Knight) – a gate that stops progress unless you dash through them. </w:t>
-      </w:r>
-    </w:p>
-    <w:p>
-      <w:pPr>
-        <w:pStyle w:val="ListParagraph"/>
-        <w:numPr>
-          <w:ilvl w:val="1"/>
-          <w:numId w:val="2"/>
-        </w:numPr>
-      </w:pPr>
-      <w:r>
-        <w:t xml:space="preserve">Enemies – teach you how to block/parry/dash/jump over </w:t>
-      </w:r>
-      <w:proofErr w:type="gramStart"/>
-      <w:r>
-        <w:t>obstacles</w:t>
-      </w:r>
-      <w:proofErr w:type="gramEnd"/>
-    </w:p>
-    <w:p/>
-    <w:p>
-      <w:r>
-        <w:t>Idea:</w:t>
+        <w:t>“Back again so soon?”</w:t>
       </w:r>
     </w:p>
     <w:p>
@@ -1426,62 +1623,7 @@
         </w:numPr>
       </w:pPr>
       <w:r>
-        <w:t>The game is a cycle from the beginning of the game to the end – boss kills you, you begin again beneath the arena, start over.</w:t>
-      </w:r>
-    </w:p>
-    <w:p>
-      <w:pPr>
-        <w:pStyle w:val="ListParagraph"/>
-        <w:numPr>
-          <w:ilvl w:val="0"/>
-          <w:numId w:val="2"/>
-        </w:numPr>
-      </w:pPr>
-      <w:r>
-        <w:t>The characters mention this right from the beginning</w:t>
-      </w:r>
-      <w:r>
-        <w:t xml:space="preserve"> – </w:t>
-      </w:r>
-      <w:proofErr w:type="gramStart"/>
-      <w:r>
-        <w:t>you’ve</w:t>
-      </w:r>
-      <w:proofErr w:type="gramEnd"/>
-      <w:r>
-        <w:t xml:space="preserve"> done this before</w:t>
-      </w:r>
-    </w:p>
-    <w:p>
-      <w:pPr>
-        <w:pStyle w:val="ListParagraph"/>
-        <w:numPr>
-          <w:ilvl w:val="0"/>
-          <w:numId w:val="2"/>
-        </w:numPr>
-      </w:pPr>
-      <w:r>
-        <w:t>“Back again so soon?”</w:t>
-      </w:r>
-    </w:p>
-    <w:p>
-      <w:pPr>
-        <w:pStyle w:val="ListParagraph"/>
-        <w:numPr>
-          <w:ilvl w:val="0"/>
-          <w:numId w:val="2"/>
-        </w:numPr>
-      </w:pPr>
-      <w:r>
-        <w:t>Characters are aware of how many times you’ve died (</w:t>
-      </w:r>
-      <w:proofErr w:type="gramStart"/>
-      <w:r>
-        <w:t>e.g.</w:t>
-      </w:r>
-      <w:proofErr w:type="gramEnd"/>
-      <w:r>
-        <w:t xml:space="preserve"> through a singleton script that takes note of all the things you’ve done in the game)</w:t>
+        <w:t>Characters are aware of how many times you’ve died (e.g. through a singleton script that takes note of all the things you’ve done in the game)</w:t>
       </w:r>
     </w:p>
     <w:p>
@@ -1507,7 +1649,7 @@
                     </pic:cNvPicPr>
                   </pic:nvPicPr>
                   <pic:blipFill>
-                    <a:blip r:embed="rId5" cstate="print">
+                    <a:blip r:embed="rId6" cstate="print">
                       <a:extLst>
                         <a:ext uri="{28A0092B-C50C-407E-A947-70E740481C1C}">
                           <a14:useLocalDpi xmlns:a14="http://schemas.microsoft.com/office/drawing/2010/main" val="0"/>
@@ -1541,13 +1683,8 @@
     </w:p>
     <w:p>
       <w:r>
-        <w:t xml:space="preserve">Tut = player spawn. Meets the </w:t>
-      </w:r>
-      <w:proofErr w:type="gramStart"/>
-      <w:r>
-        <w:t>Prisoner</w:t>
-      </w:r>
-      <w:proofErr w:type="gramEnd"/>
+        <w:t>Tut = player spawn. Meets the Prisoner</w:t>
+      </w:r>
     </w:p>
     <w:p>
       <w:r>
@@ -2679,4 +2816,16 @@
     </a:ext>
   </a:extLst>
 </a:theme>
+</file>
+
+<file path=customXml/item1.xml><?xml version="1.0" encoding="utf-8"?>
+<b:Sources xmlns:b="http://schemas.openxmlformats.org/officeDocument/2006/bibliography" xmlns="http://schemas.openxmlformats.org/officeDocument/2006/bibliography" SelectedStyle="\APASixthEditionOfficeOnline.xsl" StyleName="APA" Version="6"/>
+</file>
+
+<file path=customXml/itemProps1.xml><?xml version="1.0" encoding="utf-8"?>
+<ds:datastoreItem xmlns:ds="http://schemas.openxmlformats.org/officeDocument/2006/customXml" ds:itemID="{201B527E-F713-4EC2-9745-B618374EF23F}">
+  <ds:schemaRefs>
+    <ds:schemaRef ds:uri="http://schemas.openxmlformats.org/officeDocument/2006/bibliography"/>
+  </ds:schemaRefs>
+</ds:datastoreItem>
 </file>
</xml_diff>